<commit_message>
edit contact info with adding leetcode link
</commit_message>
<xml_diff>
--- a/Omar-Alaa.CV.pdf.docx
+++ b/Omar-Alaa.CV.pdf.docx
@@ -37,12 +37,14 @@
         <w:jc w:val="center"/>
       </w:pPr>
       <w:r>
-        <w:t xml:space="preserve">Cairo, Egypt| +201123652462| </w:t>
+        <w:t>Cairo, Egypt| +201123652462</w:t>
+      </w:r>
+      <w:r>
+        <w:t xml:space="preserve">| </w:t>
       </w:r>
       <w:r>
         <w:rPr>
           <w:color w:val="0563C1"/>
-          <w:u w:val="single" w:color="0563C1"/>
         </w:rPr>
         <w:t>omaralaaelzanaty@gmail.com</w:t>
       </w:r>
@@ -52,7 +54,6 @@
       <w:r>
         <w:rPr>
           <w:color w:val="0563C1"/>
-          <w:u w:val="single" w:color="0563C1"/>
         </w:rPr>
         <w:t>Linkedin</w:t>
       </w:r>
@@ -62,7 +63,6 @@
       <w:r>
         <w:rPr>
           <w:color w:val="0563C1"/>
-          <w:u w:val="single" w:color="0563C1"/>
         </w:rPr>
         <w:t>GitHub</w:t>
       </w:r>
@@ -72,7 +72,6 @@
       <w:r>
         <w:rPr>
           <w:color w:val="0563C1"/>
-          <w:u w:val="single" w:color="0563C1"/>
         </w:rPr>
         <w:t>Codeforces</w:t>
       </w:r>
@@ -83,6 +82,18 @@
         </w:rPr>
         <w:t xml:space="preserve"> </w:t>
       </w:r>
+      <w:r>
+        <w:t>|</w:t>
+      </w:r>
+      <w:hyperlink r:id="rId7" w:history="1">
+        <w:r>
+          <w:rPr>
+            <w:rStyle w:val="Hyperlink"/>
+            <w:u w:val="none"/>
+          </w:rPr>
+          <w:t>Leetcode</w:t>
+        </w:r>
+      </w:hyperlink>
     </w:p>
     <w:p>
       <w:pPr>
@@ -1659,7 +1670,7 @@
         </w:rPr>
         <w:t xml:space="preserve">Using tools: C# / OOP /Strategy design pattern / Git    </w:t>
       </w:r>
-      <w:hyperlink r:id="rId7" w:history="1">
+      <w:hyperlink r:id="rId8" w:history="1">
         <w:r>
           <w:rPr>
             <w:rStyle w:val="Hyperlink"/>

</xml_diff>

<commit_message>
add grade edit projects section
</commit_message>
<xml_diff>
--- a/Omar-Alaa.CV.pdf.docx
+++ b/Omar-Alaa.CV.pdf.docx
@@ -1233,6 +1233,12 @@
       <w:r>
         <w:rPr>
           <w:sz w:val="18"/>
+        </w:rPr>
+        <w:t xml:space="preserve"> </w:t>
+      </w:r>
+      <w:r>
+        <w:rPr>
+          <w:sz w:val="18"/>
           <w:szCs w:val="18"/>
         </w:rPr>
         <w:t>(2022)</w:t>
@@ -1388,7 +1394,6 @@
         </w:rPr>
         <w:t xml:space="preserve"> </w:t>
       </w:r>
-      <w:proofErr w:type="spellStart"/>
       <w:r>
         <w:rPr>
           <w:rFonts w:ascii="Times New Roman" w:eastAsia="Times New Roman" w:hAnsi="Times New Roman" w:cs="Times New Roman"/>
@@ -1397,7 +1402,6 @@
         </w:rPr>
         <w:t>AskFm</w:t>
       </w:r>
-      <w:proofErr w:type="spellEnd"/>
       <w:r>
         <w:rPr>
           <w:rFonts w:ascii="Times New Roman" w:eastAsia="Times New Roman" w:hAnsi="Times New Roman" w:cs="Times New Roman"/>
@@ -1424,7 +1428,6 @@
     <w:p>
       <w:pPr>
         <w:spacing w:after="97" w:line="240" w:lineRule="auto"/>
-        <w:ind w:left="67" w:hanging="10"/>
         <w:jc w:val="center"/>
       </w:pPr>
       <w:r>
@@ -1449,7 +1452,6 @@
         <w:t xml:space="preserve"> </w:t>
       </w:r>
       <w:hyperlink r:id="rId8" w:history="1">
-        <w:proofErr w:type="spellStart"/>
         <w:r>
           <w:rPr>
             <w:rStyle w:val="Hyperlink"/>
@@ -1458,7 +1460,6 @@
           </w:rPr>
           <w:t>Github</w:t>
         </w:r>
-        <w:proofErr w:type="spellEnd"/>
       </w:hyperlink>
       <w:r>
         <w:rPr>
@@ -1471,7 +1472,7 @@
     <w:p>
       <w:pPr>
         <w:spacing w:after="97" w:line="240" w:lineRule="auto"/>
-        <w:ind w:left="1507" w:firstLine="653"/>
+        <w:ind w:left="2160"/>
       </w:pPr>
       <w:r>
         <w:rPr>
@@ -1513,113 +1514,60 @@
           <w:tab w:val="center" w:pos="1440"/>
           <w:tab w:val="center" w:pos="3226"/>
         </w:tabs>
-        <w:spacing w:after="0" w:line="240" w:lineRule="auto"/>
-        <w:ind w:left="720"/>
+        <w:spacing w:after="0" w:line="276" w:lineRule="auto"/>
+        <w:ind w:left="1440"/>
         <w:rPr>
           <w:rFonts w:ascii="Times New Roman" w:eastAsia="Times New Roman" w:hAnsi="Times New Roman" w:cs="Times New Roman"/>
           <w:sz w:val="24"/>
-          <w:szCs w:val="18"/>
+          <w:szCs w:val="24"/>
         </w:rPr>
       </w:pPr>
       <w:r>
         <w:rPr>
           <w:rFonts w:ascii="Times New Roman" w:eastAsia="Times New Roman" w:hAnsi="Times New Roman" w:cs="Times New Roman"/>
-          <w:szCs w:val="16"/>
-        </w:rPr>
-        <w:tab/>
+          <w:sz w:val="24"/>
+          <w:szCs w:val="24"/>
+        </w:rPr>
+        <w:t>Console app aim to serve customers to reach their destinations by catching available</w:t>
       </w:r>
       <w:r>
         <w:rPr>
           <w:rFonts w:ascii="Times New Roman" w:eastAsia="Times New Roman" w:hAnsi="Times New Roman" w:cs="Times New Roman"/>
-          <w:szCs w:val="16"/>
-        </w:rPr>
-        <w:tab/>
-      </w:r>
-      <w:r>
-        <w:rPr>
-          <w:rFonts w:ascii="Times New Roman" w:eastAsia="Times New Roman" w:hAnsi="Times New Roman" w:cs="Times New Roman"/>
-          <w:szCs w:val="16"/>
-        </w:rPr>
-        <w:t>Console app aim to serve customers to reach their destinations by catching available</w:t>
-      </w:r>
-      <w:r>
-        <w:rPr>
-          <w:rFonts w:ascii="Times New Roman" w:eastAsia="Times New Roman" w:hAnsi="Times New Roman" w:cs="Times New Roman"/>
-          <w:szCs w:val="16"/>
+          <w:sz w:val="24"/>
+          <w:szCs w:val="24"/>
         </w:rPr>
         <w:t xml:space="preserve"> driver.</w:t>
       </w:r>
     </w:p>
     <w:p>
       <w:pPr>
-        <w:pStyle w:val="ListParagraph"/>
         <w:tabs>
           <w:tab w:val="center" w:pos="1440"/>
           <w:tab w:val="center" w:pos="3226"/>
         </w:tabs>
-        <w:spacing w:after="0" w:line="480" w:lineRule="auto"/>
-        <w:rPr>
-          <w:rStyle w:val="Hyperlink"/>
+        <w:spacing w:after="0" w:line="360" w:lineRule="auto"/>
+        <w:ind w:left="2160"/>
+        <w:rPr>
           <w:rFonts w:ascii="Times New Roman" w:eastAsia="Times New Roman" w:hAnsi="Times New Roman" w:cs="Times New Roman"/>
-          <w:sz w:val="20"/>
-          <w:szCs w:val="14"/>
+          <w:color w:val="0563C1" w:themeColor="hyperlink"/>
+          <w:u w:val="single"/>
         </w:rPr>
       </w:pPr>
       <w:r>
         <w:rPr>
           <w:rFonts w:ascii="Times New Roman" w:eastAsia="Times New Roman" w:hAnsi="Times New Roman" w:cs="Times New Roman"/>
-          <w:szCs w:val="16"/>
-        </w:rPr>
-        <w:tab/>
-      </w:r>
-      <w:r>
-        <w:rPr>
-          <w:rFonts w:ascii="Times New Roman" w:eastAsia="Times New Roman" w:hAnsi="Times New Roman" w:cs="Times New Roman"/>
-          <w:szCs w:val="16"/>
-        </w:rPr>
-        <w:tab/>
-      </w:r>
-      <w:r>
-        <w:rPr>
-          <w:rFonts w:ascii="Times New Roman" w:eastAsia="Times New Roman" w:hAnsi="Times New Roman" w:cs="Times New Roman"/>
-          <w:szCs w:val="16"/>
-        </w:rPr>
-        <w:t xml:space="preserve">            </w:t>
-      </w:r>
-      <w:r>
-        <w:rPr>
-          <w:rFonts w:ascii="Times New Roman" w:eastAsia="Times New Roman" w:hAnsi="Times New Roman" w:cs="Times New Roman"/>
-          <w:szCs w:val="16"/>
         </w:rPr>
         <w:t xml:space="preserve">Using tools: C# / OOP /Strategy design pattern / Git    </w:t>
       </w:r>
       <w:hyperlink r:id="rId9" w:history="1">
-        <w:proofErr w:type="spellStart"/>
         <w:r>
           <w:rPr>
             <w:rStyle w:val="Hyperlink"/>
             <w:rFonts w:ascii="Times New Roman" w:eastAsia="Times New Roman" w:hAnsi="Times New Roman" w:cs="Times New Roman"/>
-            <w:sz w:val="20"/>
-            <w:szCs w:val="14"/>
           </w:rPr>
           <w:t>Github</w:t>
         </w:r>
-        <w:proofErr w:type="spellEnd"/>
       </w:hyperlink>
-    </w:p>
-    <w:p>
-      <w:pPr>
-        <w:pStyle w:val="ListParagraph"/>
-        <w:tabs>
-          <w:tab w:val="center" w:pos="1440"/>
-          <w:tab w:val="center" w:pos="3226"/>
-        </w:tabs>
-        <w:spacing w:after="0" w:line="240" w:lineRule="auto"/>
-        <w:rPr>
-          <w:rFonts w:ascii="Times New Roman" w:eastAsia="Times New Roman" w:hAnsi="Times New Roman" w:cs="Times New Roman"/>
-          <w:szCs w:val="16"/>
-        </w:rPr>
-      </w:pPr>
     </w:p>
     <w:p>
       <w:pPr>
@@ -1741,35 +1689,42 @@
           <w:b/>
           <w:sz w:val="24"/>
         </w:rPr>
-        <w:t xml:space="preserve">Faculty of Computer and Artificial Intelligence | </w:t>
-      </w:r>
-      <w:proofErr w:type="spellStart"/>
-      <w:r>
-        <w:rPr>
+        <w:t>Faculty of Computer and Artificial Intelligence</w:t>
+      </w:r>
+      <w:r>
+        <w:rPr>
+          <w:b/>
           <w:sz w:val="24"/>
         </w:rPr>
-        <w:t>Sohag</w:t>
-      </w:r>
-      <w:proofErr w:type="spellEnd"/>
-      <w:r>
-        <w:rPr>
+        <w:t xml:space="preserve"> 3</w:t>
+      </w:r>
+      <w:r>
+        <w:rPr>
+          <w:b/>
           <w:sz w:val="24"/>
-        </w:rPr>
-        <w:t xml:space="preserve"> University, </w:t>
-      </w:r>
-      <w:proofErr w:type="spellStart"/>
-      <w:r>
-        <w:rPr>
+          <w:vertAlign w:val="superscript"/>
+        </w:rPr>
+        <w:t>rd</w:t>
+      </w:r>
+      <w:r>
+        <w:rPr>
+          <w:b/>
           <w:sz w:val="24"/>
         </w:rPr>
-        <w:t>Sohag</w:t>
-      </w:r>
-      <w:proofErr w:type="spellEnd"/>
-      <w:r>
-        <w:rPr>
+        <w:t xml:space="preserve"> Grade</w:t>
+      </w:r>
+      <w:r>
+        <w:rPr>
+          <w:b/>
           <w:sz w:val="24"/>
         </w:rPr>
-        <w:t xml:space="preserve"> , Egypt</w:t>
+        <w:t xml:space="preserve"> | </w:t>
+      </w:r>
+      <w:r>
+        <w:rPr>
+          <w:sz w:val="24"/>
+        </w:rPr>
+        <w:t>Sohag University, Sohag , Egypt</w:t>
       </w:r>
     </w:p>
     <w:p>
@@ -2565,6 +2520,119 @@
     </w:lvl>
   </w:abstractNum>
   <w:abstractNum w:abstractNumId="3" w15:restartNumberingAfterBreak="0">
+    <w:nsid w:val="32843A4D"/>
+    <w:multiLevelType w:val="multilevel"/>
+    <w:tmpl w:val="04090021"/>
+    <w:lvl w:ilvl="0">
+      <w:start w:val="1"/>
+      <w:numFmt w:val="bullet"/>
+      <w:lvlText w:val=""/>
+      <w:lvlJc w:val="left"/>
+      <w:pPr>
+        <w:ind w:left="360" w:hanging="360"/>
+      </w:pPr>
+      <w:rPr>
+        <w:rFonts w:ascii="Wingdings" w:hAnsi="Wingdings" w:hint="default"/>
+      </w:rPr>
+    </w:lvl>
+    <w:lvl w:ilvl="1">
+      <w:start w:val="1"/>
+      <w:numFmt w:val="bullet"/>
+      <w:lvlText w:val=""/>
+      <w:lvlJc w:val="left"/>
+      <w:pPr>
+        <w:ind w:left="720" w:hanging="360"/>
+      </w:pPr>
+      <w:rPr>
+        <w:rFonts w:ascii="Wingdings" w:hAnsi="Wingdings" w:hint="default"/>
+      </w:rPr>
+    </w:lvl>
+    <w:lvl w:ilvl="2">
+      <w:start w:val="1"/>
+      <w:numFmt w:val="bullet"/>
+      <w:lvlText w:val=""/>
+      <w:lvlJc w:val="left"/>
+      <w:pPr>
+        <w:ind w:left="1080" w:hanging="360"/>
+      </w:pPr>
+      <w:rPr>
+        <w:rFonts w:ascii="Wingdings" w:hAnsi="Wingdings" w:hint="default"/>
+      </w:rPr>
+    </w:lvl>
+    <w:lvl w:ilvl="3">
+      <w:start w:val="1"/>
+      <w:numFmt w:val="bullet"/>
+      <w:lvlText w:val=""/>
+      <w:lvlJc w:val="left"/>
+      <w:pPr>
+        <w:ind w:left="1440" w:hanging="360"/>
+      </w:pPr>
+      <w:rPr>
+        <w:rFonts w:ascii="Symbol" w:hAnsi="Symbol" w:hint="default"/>
+      </w:rPr>
+    </w:lvl>
+    <w:lvl w:ilvl="4">
+      <w:start w:val="1"/>
+      <w:numFmt w:val="bullet"/>
+      <w:lvlText w:val=""/>
+      <w:lvlJc w:val="left"/>
+      <w:pPr>
+        <w:ind w:left="1800" w:hanging="360"/>
+      </w:pPr>
+      <w:rPr>
+        <w:rFonts w:ascii="Symbol" w:hAnsi="Symbol" w:hint="default"/>
+      </w:rPr>
+    </w:lvl>
+    <w:lvl w:ilvl="5">
+      <w:start w:val="1"/>
+      <w:numFmt w:val="bullet"/>
+      <w:lvlText w:val=""/>
+      <w:lvlJc w:val="left"/>
+      <w:pPr>
+        <w:ind w:left="2160" w:hanging="360"/>
+      </w:pPr>
+      <w:rPr>
+        <w:rFonts w:ascii="Wingdings" w:hAnsi="Wingdings" w:hint="default"/>
+      </w:rPr>
+    </w:lvl>
+    <w:lvl w:ilvl="6">
+      <w:start w:val="1"/>
+      <w:numFmt w:val="bullet"/>
+      <w:lvlText w:val=""/>
+      <w:lvlJc w:val="left"/>
+      <w:pPr>
+        <w:ind w:left="2520" w:hanging="360"/>
+      </w:pPr>
+      <w:rPr>
+        <w:rFonts w:ascii="Wingdings" w:hAnsi="Wingdings" w:hint="default"/>
+      </w:rPr>
+    </w:lvl>
+    <w:lvl w:ilvl="7">
+      <w:start w:val="1"/>
+      <w:numFmt w:val="bullet"/>
+      <w:lvlText w:val=""/>
+      <w:lvlJc w:val="left"/>
+      <w:pPr>
+        <w:ind w:left="2880" w:hanging="360"/>
+      </w:pPr>
+      <w:rPr>
+        <w:rFonts w:ascii="Symbol" w:hAnsi="Symbol" w:hint="default"/>
+      </w:rPr>
+    </w:lvl>
+    <w:lvl w:ilvl="8">
+      <w:start w:val="1"/>
+      <w:numFmt w:val="bullet"/>
+      <w:lvlText w:val=""/>
+      <w:lvlJc w:val="left"/>
+      <w:pPr>
+        <w:ind w:left="3240" w:hanging="360"/>
+      </w:pPr>
+      <w:rPr>
+        <w:rFonts w:ascii="Symbol" w:hAnsi="Symbol" w:hint="default"/>
+      </w:rPr>
+    </w:lvl>
+  </w:abstractNum>
+  <w:abstractNum w:abstractNumId="4" w15:restartNumberingAfterBreak="0">
     <w:nsid w:val="3A4774CB"/>
     <w:multiLevelType w:val="hybridMultilevel"/>
     <w:tmpl w:val="4B046F56"/>
@@ -2677,7 +2745,7 @@
       </w:rPr>
     </w:lvl>
   </w:abstractNum>
-  <w:abstractNum w:abstractNumId="4" w15:restartNumberingAfterBreak="0">
+  <w:abstractNum w:abstractNumId="5" w15:restartNumberingAfterBreak="0">
     <w:nsid w:val="3A7E2734"/>
     <w:multiLevelType w:val="hybridMultilevel"/>
     <w:tmpl w:val="72964970"/>
@@ -2790,7 +2858,7 @@
       </w:rPr>
     </w:lvl>
   </w:abstractNum>
-  <w:abstractNum w:abstractNumId="5" w15:restartNumberingAfterBreak="0">
+  <w:abstractNum w:abstractNumId="6" w15:restartNumberingAfterBreak="0">
     <w:nsid w:val="3E4B729B"/>
     <w:multiLevelType w:val="hybridMultilevel"/>
     <w:tmpl w:val="57C6B4EE"/>
@@ -2903,7 +2971,7 @@
       </w:rPr>
     </w:lvl>
   </w:abstractNum>
-  <w:abstractNum w:abstractNumId="6" w15:restartNumberingAfterBreak="0">
+  <w:abstractNum w:abstractNumId="7" w15:restartNumberingAfterBreak="0">
     <w:nsid w:val="4C7D0BE4"/>
     <w:multiLevelType w:val="hybridMultilevel"/>
     <w:tmpl w:val="C6E275E8"/>
@@ -3115,7 +3183,120 @@
       </w:rPr>
     </w:lvl>
   </w:abstractNum>
-  <w:abstractNum w:abstractNumId="7" w15:restartNumberingAfterBreak="0">
+  <w:abstractNum w:abstractNumId="8" w15:restartNumberingAfterBreak="0">
+    <w:nsid w:val="6B30509C"/>
+    <w:multiLevelType w:val="multilevel"/>
+    <w:tmpl w:val="04090021"/>
+    <w:lvl w:ilvl="0">
+      <w:start w:val="1"/>
+      <w:numFmt w:val="bullet"/>
+      <w:lvlText w:val=""/>
+      <w:lvlJc w:val="left"/>
+      <w:pPr>
+        <w:ind w:left="360" w:hanging="360"/>
+      </w:pPr>
+      <w:rPr>
+        <w:rFonts w:ascii="Wingdings" w:hAnsi="Wingdings" w:hint="default"/>
+      </w:rPr>
+    </w:lvl>
+    <w:lvl w:ilvl="1">
+      <w:start w:val="1"/>
+      <w:numFmt w:val="bullet"/>
+      <w:lvlText w:val=""/>
+      <w:lvlJc w:val="left"/>
+      <w:pPr>
+        <w:ind w:left="720" w:hanging="360"/>
+      </w:pPr>
+      <w:rPr>
+        <w:rFonts w:ascii="Wingdings" w:hAnsi="Wingdings" w:hint="default"/>
+      </w:rPr>
+    </w:lvl>
+    <w:lvl w:ilvl="2">
+      <w:start w:val="1"/>
+      <w:numFmt w:val="bullet"/>
+      <w:lvlText w:val=""/>
+      <w:lvlJc w:val="left"/>
+      <w:pPr>
+        <w:ind w:left="1080" w:hanging="360"/>
+      </w:pPr>
+      <w:rPr>
+        <w:rFonts w:ascii="Wingdings" w:hAnsi="Wingdings" w:hint="default"/>
+      </w:rPr>
+    </w:lvl>
+    <w:lvl w:ilvl="3">
+      <w:start w:val="1"/>
+      <w:numFmt w:val="bullet"/>
+      <w:lvlText w:val=""/>
+      <w:lvlJc w:val="left"/>
+      <w:pPr>
+        <w:ind w:left="1440" w:hanging="360"/>
+      </w:pPr>
+      <w:rPr>
+        <w:rFonts w:ascii="Symbol" w:hAnsi="Symbol" w:hint="default"/>
+      </w:rPr>
+    </w:lvl>
+    <w:lvl w:ilvl="4">
+      <w:start w:val="1"/>
+      <w:numFmt w:val="bullet"/>
+      <w:lvlText w:val=""/>
+      <w:lvlJc w:val="left"/>
+      <w:pPr>
+        <w:ind w:left="1800" w:hanging="360"/>
+      </w:pPr>
+      <w:rPr>
+        <w:rFonts w:ascii="Symbol" w:hAnsi="Symbol" w:hint="default"/>
+      </w:rPr>
+    </w:lvl>
+    <w:lvl w:ilvl="5">
+      <w:start w:val="1"/>
+      <w:numFmt w:val="bullet"/>
+      <w:lvlText w:val=""/>
+      <w:lvlJc w:val="left"/>
+      <w:pPr>
+        <w:ind w:left="2160" w:hanging="360"/>
+      </w:pPr>
+      <w:rPr>
+        <w:rFonts w:ascii="Wingdings" w:hAnsi="Wingdings" w:hint="default"/>
+      </w:rPr>
+    </w:lvl>
+    <w:lvl w:ilvl="6">
+      <w:start w:val="1"/>
+      <w:numFmt w:val="bullet"/>
+      <w:lvlText w:val=""/>
+      <w:lvlJc w:val="left"/>
+      <w:pPr>
+        <w:ind w:left="2520" w:hanging="360"/>
+      </w:pPr>
+      <w:rPr>
+        <w:rFonts w:ascii="Wingdings" w:hAnsi="Wingdings" w:hint="default"/>
+      </w:rPr>
+    </w:lvl>
+    <w:lvl w:ilvl="7">
+      <w:start w:val="1"/>
+      <w:numFmt w:val="bullet"/>
+      <w:lvlText w:val=""/>
+      <w:lvlJc w:val="left"/>
+      <w:pPr>
+        <w:ind w:left="2880" w:hanging="360"/>
+      </w:pPr>
+      <w:rPr>
+        <w:rFonts w:ascii="Symbol" w:hAnsi="Symbol" w:hint="default"/>
+      </w:rPr>
+    </w:lvl>
+    <w:lvl w:ilvl="8">
+      <w:start w:val="1"/>
+      <w:numFmt w:val="bullet"/>
+      <w:lvlText w:val=""/>
+      <w:lvlJc w:val="left"/>
+      <w:pPr>
+        <w:ind w:left="3240" w:hanging="360"/>
+      </w:pPr>
+      <w:rPr>
+        <w:rFonts w:ascii="Symbol" w:hAnsi="Symbol" w:hint="default"/>
+      </w:rPr>
+    </w:lvl>
+  </w:abstractNum>
+  <w:abstractNum w:abstractNumId="9" w15:restartNumberingAfterBreak="0">
     <w:nsid w:val="6F3510D4"/>
     <w:multiLevelType w:val="hybridMultilevel"/>
     <w:tmpl w:val="AADEBA68"/>
@@ -3235,22 +3416,28 @@
     <w:abstractNumId w:val="1"/>
   </w:num>
   <w:num w:numId="3" w16cid:durableId="2139641905">
+    <w:abstractNumId w:val="7"/>
+  </w:num>
+  <w:num w:numId="4" w16cid:durableId="1447582437">
+    <w:abstractNumId w:val="4"/>
+  </w:num>
+  <w:num w:numId="5" w16cid:durableId="437066254">
     <w:abstractNumId w:val="6"/>
   </w:num>
-  <w:num w:numId="4" w16cid:durableId="1447582437">
-    <w:abstractNumId w:val="3"/>
-  </w:num>
-  <w:num w:numId="5" w16cid:durableId="437066254">
-    <w:abstractNumId w:val="5"/>
-  </w:num>
   <w:num w:numId="6" w16cid:durableId="649213501">
-    <w:abstractNumId w:val="7"/>
+    <w:abstractNumId w:val="9"/>
   </w:num>
   <w:num w:numId="7" w16cid:durableId="949968134">
     <w:abstractNumId w:val="0"/>
   </w:num>
   <w:num w:numId="8" w16cid:durableId="846754114">
-    <w:abstractNumId w:val="4"/>
+    <w:abstractNumId w:val="5"/>
+  </w:num>
+  <w:num w:numId="9" w16cid:durableId="1301032960">
+    <w:abstractNumId w:val="3"/>
+  </w:num>
+  <w:num w:numId="10" w16cid:durableId="276522797">
+    <w:abstractNumId w:val="8"/>
   </w:num>
 </w:numbering>
 </file>

</xml_diff>

<commit_message>
edit links replace summary with education
</commit_message>
<xml_diff>
--- a/Omar-Alaa.CV.pdf.docx
+++ b/Omar-Alaa.CV.pdf.docx
@@ -1,6 +1,6 @@
 
 <file path=word/document.xml><?xml version="1.0" encoding="utf-8"?>
-<w:document xmlns:wpc="http://schemas.microsoft.com/office/word/2010/wordprocessingCanvas" xmlns:cx="http://schemas.microsoft.com/office/drawing/2014/chartex" xmlns:cx1="http://schemas.microsoft.com/office/drawing/2015/9/8/chartex" xmlns:cx2="http://schemas.microsoft.com/office/drawing/2015/10/21/chartex" xmlns:cx3="http://schemas.microsoft.com/office/drawing/2016/5/9/chartex" xmlns:cx4="http://schemas.microsoft.com/office/drawing/2016/5/10/chartex" xmlns:cx5="http://schemas.microsoft.com/office/drawing/2016/5/11/chartex" xmlns:cx6="http://schemas.microsoft.com/office/drawing/2016/5/12/chartex" xmlns:cx7="http://schemas.microsoft.com/office/drawing/2016/5/13/chartex" xmlns:cx8="http://schemas.microsoft.com/office/drawing/2016/5/14/chartex" xmlns:mc="http://schemas.openxmlformats.org/markup-compatibility/2006" xmlns:aink="http://schemas.microsoft.com/office/drawing/2016/ink" xmlns:am3d="http://schemas.microsoft.com/office/drawing/2017/model3d" xmlns:o="urn:schemas-microsoft-com:office:office" xmlns:oel="http://schemas.microsoft.com/office/2019/extlst" xmlns:r="http://schemas.openxmlformats.org/officeDocument/2006/relationships" xmlns:m="http://schemas.openxmlformats.org/officeDocument/2006/math" xmlns:v="urn:schemas-microsoft-com:vml" xmlns:wp14="http://schemas.microsoft.com/office/word/2010/wordprocessingDrawing" xmlns:wp="http://schemas.openxmlformats.org/drawingml/2006/wordprocessingDrawing" xmlns:w10="urn:schemas-microsoft-com:office:word" xmlns:w="http://schemas.openxmlformats.org/wordprocessingml/2006/main" xmlns:w14="http://schemas.microsoft.com/office/word/2010/wordml" xmlns:w15="http://schemas.microsoft.com/office/word/2012/wordml" xmlns:w16cex="http://schemas.microsoft.com/office/word/2018/wordml/cex" xmlns:w16cid="http://schemas.microsoft.com/office/word/2016/wordml/cid" xmlns:w16="http://schemas.microsoft.com/office/word/2018/wordml" xmlns:w16sdtdh="http://schemas.microsoft.com/office/word/2020/wordml/sdtdatahash" xmlns:w16se="http://schemas.microsoft.com/office/word/2015/wordml/symex" xmlns:wpg="http://schemas.microsoft.com/office/word/2010/wordprocessingGroup" xmlns:wpi="http://schemas.microsoft.com/office/word/2010/wordprocessingInk" xmlns:wne="http://schemas.microsoft.com/office/word/2006/wordml" xmlns:wps="http://schemas.microsoft.com/office/word/2010/wordprocessingShape" mc:Ignorable="w14 w15 w16se w16cid w16 w16cex w16sdtdh wp14">
+<w:document xmlns:wpc="http://schemas.microsoft.com/office/word/2010/wordprocessingCanvas" xmlns:cx="http://schemas.microsoft.com/office/drawing/2014/chartex" xmlns:cx1="http://schemas.microsoft.com/office/drawing/2015/9/8/chartex" xmlns:cx2="http://schemas.microsoft.com/office/drawing/2015/10/21/chartex" xmlns:cx3="http://schemas.microsoft.com/office/drawing/2016/5/9/chartex" xmlns:cx4="http://schemas.microsoft.com/office/drawing/2016/5/10/chartex" xmlns:cx5="http://schemas.microsoft.com/office/drawing/2016/5/11/chartex" xmlns:cx6="http://schemas.microsoft.com/office/drawing/2016/5/12/chartex" xmlns:cx7="http://schemas.microsoft.com/office/drawing/2016/5/13/chartex" xmlns:cx8="http://schemas.microsoft.com/office/drawing/2016/5/14/chartex" xmlns:mc="http://schemas.openxmlformats.org/markup-compatibility/2006" xmlns:aink="http://schemas.microsoft.com/office/drawing/2016/ink" xmlns:am3d="http://schemas.microsoft.com/office/drawing/2017/model3d" xmlns:o="urn:schemas-microsoft-com:office:office" xmlns:oel="http://schemas.microsoft.com/office/2019/extlst" xmlns:r="http://schemas.openxmlformats.org/officeDocument/2006/relationships" xmlns:m="http://schemas.openxmlformats.org/officeDocument/2006/math" xmlns:v="urn:schemas-microsoft-com:vml" xmlns:wp14="http://schemas.microsoft.com/office/word/2010/wordprocessingDrawing" xmlns:wp="http://schemas.openxmlformats.org/drawingml/2006/wordprocessingDrawing" xmlns:w10="urn:schemas-microsoft-com:office:word" xmlns:w="http://schemas.openxmlformats.org/wordprocessingml/2006/main" xmlns:w14="http://schemas.microsoft.com/office/word/2010/wordml" xmlns:w15="http://schemas.microsoft.com/office/word/2012/wordml" xmlns:w16cex="http://schemas.microsoft.com/office/word/2018/wordml/cex" xmlns:w16cid="http://schemas.microsoft.com/office/word/2016/wordml/cid" xmlns:w16="http://schemas.microsoft.com/office/word/2018/wordml" xmlns:w16du="http://schemas.microsoft.com/office/word/2023/wordml/word16du" xmlns:w16sdtdh="http://schemas.microsoft.com/office/word/2020/wordml/sdtdatahash" xmlns:w16se="http://schemas.microsoft.com/office/word/2015/wordml/symex" xmlns:wpg="http://schemas.microsoft.com/office/word/2010/wordprocessingGroup" xmlns:wpi="http://schemas.microsoft.com/office/word/2010/wordprocessingInk" xmlns:wne="http://schemas.microsoft.com/office/word/2006/wordml" xmlns:wps="http://schemas.microsoft.com/office/word/2010/wordprocessingShape" mc:Ignorable="w14 w15 w16se w16cid w16 w16cex w16sdtdh wp14">
   <w:body>
     <w:p>
       <w:pPr>
@@ -13,8 +13,17 @@
           <w:b/>
           <w:sz w:val="40"/>
         </w:rPr>
-        <w:t xml:space="preserve">Omar Alaa Elzanaty </w:t>
-      </w:r>
+        <w:t xml:space="preserve">Omar Alaa </w:t>
+      </w:r>
+      <w:proofErr w:type="spellStart"/>
+      <w:r>
+        <w:rPr>
+          <w:b/>
+          <w:sz w:val="40"/>
+        </w:rPr>
+        <w:t>Elzanaty</w:t>
+      </w:r>
+      <w:proofErr w:type="spellEnd"/>
     </w:p>
     <w:p>
       <w:pPr>
@@ -32,7 +41,7 @@
     </w:p>
     <w:p>
       <w:pPr>
-        <w:spacing w:after="48"/>
+        <w:spacing w:after="48" w:line="240" w:lineRule="auto"/>
         <w:ind w:right="89"/>
         <w:jc w:val="center"/>
       </w:pPr>
@@ -42,38 +51,87 @@
       <w:r>
         <w:t xml:space="preserve">| </w:t>
       </w:r>
+      <w:hyperlink r:id="rId7" w:history="1">
+        <w:r>
+          <w:rPr>
+            <w:rStyle w:val="Hyperlink"/>
+          </w:rPr>
+          <w:t>omaralaa</w:t>
+        </w:r>
+        <w:r>
+          <w:rPr>
+            <w:rStyle w:val="Hyperlink"/>
+          </w:rPr>
+          <w:t>e</w:t>
+        </w:r>
+        <w:r>
+          <w:rPr>
+            <w:rStyle w:val="Hyperlink"/>
+          </w:rPr>
+          <w:t>lzanaty@gmail.com</w:t>
+        </w:r>
+      </w:hyperlink>
+      <w:r>
+        <w:t xml:space="preserve">| </w:t>
+      </w:r>
+      <w:hyperlink r:id="rId8" w:history="1">
+        <w:r>
+          <w:rPr>
+            <w:rStyle w:val="Hyperlink"/>
+          </w:rPr>
+          <w:t>Linkedin</w:t>
+        </w:r>
+      </w:hyperlink>
+      <w:r>
+        <w:t>|</w:t>
+      </w:r>
+      <w:hyperlink r:id="rId9" w:history="1">
+        <w:r>
+          <w:rPr>
+            <w:rStyle w:val="Hyperlink"/>
+          </w:rPr>
+          <w:t>GitHub</w:t>
+        </w:r>
+      </w:hyperlink>
+      <w:r>
+        <w:t xml:space="preserve"> |</w:t>
+      </w:r>
+      <w:proofErr w:type="spellStart"/>
       <w:r>
         <w:rPr>
           <w:color w:val="0563C1"/>
         </w:rPr>
-        <w:t>omaralaaelzanaty@gmail.com</w:t>
-      </w:r>
-      <w:r>
-        <w:t xml:space="preserve">| </w:t>
+        <w:fldChar w:fldCharType="begin"/>
       </w:r>
       <w:r>
         <w:rPr>
           <w:color w:val="0563C1"/>
         </w:rPr>
-        <w:t>Linkedin</w:t>
-      </w:r>
-      <w:r>
-        <w:t>|</w:t>
+        <w:instrText xml:space="preserve"> HYPERLINK "https://codeforces.com/profile/ZANATY_" </w:instrText>
       </w:r>
       <w:r>
         <w:rPr>
           <w:color w:val="0563C1"/>
         </w:rPr>
-        <w:t>GitHub</w:t>
-      </w:r>
-      <w:r>
-        <w:t xml:space="preserve"> |</w:t>
       </w:r>
       <w:r>
         <w:rPr>
           <w:color w:val="0563C1"/>
         </w:rPr>
+        <w:fldChar w:fldCharType="separate"/>
+      </w:r>
+      <w:r>
+        <w:rPr>
+          <w:rStyle w:val="Hyperlink"/>
+        </w:rPr>
         <w:t>Codeforces</w:t>
+      </w:r>
+      <w:proofErr w:type="spellEnd"/>
+      <w:r>
+        <w:rPr>
+          <w:color w:val="0563C1"/>
+        </w:rPr>
+        <w:fldChar w:fldCharType="end"/>
       </w:r>
       <w:r>
         <w:rPr>
@@ -85,21 +143,39 @@
       <w:r>
         <w:t>|</w:t>
       </w:r>
-      <w:hyperlink r:id="rId7" w:history="1">
+      <w:hyperlink r:id="rId10" w:history="1">
         <w:r>
           <w:rPr>
             <w:rStyle w:val="Hyperlink"/>
             <w:u w:val="none"/>
           </w:rPr>
-          <w:t>Leetcode</w:t>
+          <w:t>Leet</w:t>
+        </w:r>
+        <w:r>
+          <w:rPr>
+            <w:rStyle w:val="Hyperlink"/>
+            <w:u w:val="none"/>
+          </w:rPr>
+          <w:t>c</w:t>
+        </w:r>
+        <w:r>
+          <w:rPr>
+            <w:rStyle w:val="Hyperlink"/>
+            <w:u w:val="none"/>
+          </w:rPr>
+          <w:t>ode</w:t>
         </w:r>
       </w:hyperlink>
     </w:p>
     <w:p>
       <w:pPr>
-        <w:spacing w:after="292"/>
-        <w:ind w:left="-29"/>
-        <w:jc w:val="right"/>
+        <w:pStyle w:val="Heading1"/>
+        <w:spacing w:line="360" w:lineRule="auto"/>
+        <w:ind w:right="90"/>
+        <w:rPr>
+          <w:rFonts w:ascii="Times New Roman" w:eastAsia="Times New Roman" w:hAnsi="Times New Roman" w:cs="Times New Roman"/>
+          <w:sz w:val="24"/>
+        </w:rPr>
       </w:pPr>
       <w:r>
         <w:rPr>
@@ -108,7 +184,563 @@
         <mc:AlternateContent>
           <mc:Choice Requires="wpg">
             <w:drawing>
-              <wp:inline distT="0" distB="0" distL="0" distR="0" wp14:anchorId="1D900ECA" wp14:editId="3A9418C0">
+              <wp:inline distT="0" distB="0" distL="0" distR="0" wp14:anchorId="0B06267A" wp14:editId="1BFA987D">
+                <wp:extent cx="6895465" cy="8510"/>
+                <wp:effectExtent l="0" t="0" r="0" b="0"/>
+                <wp:docPr id="992782234" name="Group 992782234"/>
+                <wp:cNvGraphicFramePr/>
+                <a:graphic xmlns:a="http://schemas.openxmlformats.org/drawingml/2006/main">
+                  <a:graphicData uri="http://schemas.microsoft.com/office/word/2010/wordprocessingGroup">
+                    <wpg:wgp>
+                      <wpg:cNvGrpSpPr/>
+                      <wpg:grpSpPr>
+                        <a:xfrm>
+                          <a:off x="0" y="0"/>
+                          <a:ext cx="6895465" cy="8510"/>
+                          <a:chOff x="0" y="0"/>
+                          <a:chExt cx="6895465" cy="8510"/>
+                        </a:xfrm>
+                      </wpg:grpSpPr>
+                      <wps:wsp>
+                        <wps:cNvPr id="1129417144" name="Shape 1932"/>
+                        <wps:cNvSpPr/>
+                        <wps:spPr>
+                          <a:xfrm>
+                            <a:off x="0" y="0"/>
+                            <a:ext cx="6895465" cy="9144"/>
+                          </a:xfrm>
+                          <a:custGeom>
+                            <a:avLst/>
+                            <a:gdLst/>
+                            <a:ahLst/>
+                            <a:cxnLst/>
+                            <a:rect l="0" t="0" r="0" b="0"/>
+                            <a:pathLst>
+                              <a:path w="6895465" h="9144">
+                                <a:moveTo>
+                                  <a:pt x="0" y="0"/>
+                                </a:moveTo>
+                                <a:lnTo>
+                                  <a:pt x="6895465" y="0"/>
+                                </a:lnTo>
+                                <a:lnTo>
+                                  <a:pt x="6895465" y="9144"/>
+                                </a:lnTo>
+                                <a:lnTo>
+                                  <a:pt x="0" y="9144"/>
+                                </a:lnTo>
+                                <a:lnTo>
+                                  <a:pt x="0" y="0"/>
+                                </a:lnTo>
+                              </a:path>
+                            </a:pathLst>
+                          </a:custGeom>
+                          <a:ln w="0" cap="flat">
+                            <a:miter lim="127000"/>
+                          </a:ln>
+                        </wps:spPr>
+                        <wps:style>
+                          <a:lnRef idx="0">
+                            <a:srgbClr val="000000">
+                              <a:alpha val="0"/>
+                            </a:srgbClr>
+                          </a:lnRef>
+                          <a:fillRef idx="1">
+                            <a:srgbClr val="000000"/>
+                          </a:fillRef>
+                          <a:effectRef idx="0">
+                            <a:scrgbClr r="0" g="0" b="0"/>
+                          </a:effectRef>
+                          <a:fontRef idx="none"/>
+                        </wps:style>
+                        <wps:bodyPr/>
+                      </wps:wsp>
+                    </wpg:wgp>
+                  </a:graphicData>
+                </a:graphic>
+              </wp:inline>
+            </w:drawing>
+          </mc:Choice>
+          <mc:Fallback>
+            <w:pict>
+              <v:group w14:anchorId="5A44E8CE" id="Group 992782234" o:spid="_x0000_s1026" style="width:542.95pt;height:.65pt;mso-position-horizontal-relative:char;mso-position-vertical-relative:line" coordsize="68954,85" o:gfxdata="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">
+                <v:shape id="Shape 1932" o:spid="_x0000_s1027" style="position:absolute;width:68954;height:91;visibility:visible;mso-wrap-style:square;v-text-anchor:top" coordsize="6895465,9144" o:gfxdata="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" path="m,l6895465,r,9144l,9144,,e" fillcolor="black" stroked="f" strokeweight="0">
+                  <v:stroke miterlimit="83231f" joinstyle="miter"/>
+                  <v:path arrowok="t" textboxrect="0,0,6895465,9144"/>
+                </v:shape>
+                <w10:anchorlock/>
+              </v:group>
+            </w:pict>
+          </mc:Fallback>
+        </mc:AlternateContent>
+      </w:r>
+      <w:r>
+        <w:rPr>
+          <w:rFonts w:ascii="Times New Roman" w:eastAsia="Times New Roman" w:hAnsi="Times New Roman" w:cs="Times New Roman"/>
+          <w:sz w:val="24"/>
+        </w:rPr>
+        <w:t xml:space="preserve"> </w:t>
+      </w:r>
+    </w:p>
+    <w:p>
+      <w:pPr>
+        <w:pStyle w:val="Heading1"/>
+        <w:spacing w:line="240" w:lineRule="auto"/>
+        <w:ind w:right="90"/>
+      </w:pPr>
+      <w:r>
+        <w:t>EDUCATION</w:t>
+      </w:r>
+    </w:p>
+    <w:p>
+      <w:pPr>
+        <w:spacing w:after="0" w:line="276" w:lineRule="auto"/>
+        <w:ind w:right="360"/>
+        <w:jc w:val="center"/>
+        <w:rPr>
+          <w:sz w:val="24"/>
+        </w:rPr>
+      </w:pPr>
+      <w:r>
+        <w:rPr>
+          <w:noProof/>
+        </w:rPr>
+        <mc:AlternateContent>
+          <mc:Choice Requires="wpg">
+            <w:drawing>
+              <wp:inline distT="0" distB="0" distL="0" distR="0" wp14:anchorId="17B18C47" wp14:editId="0B7578CB">
+                <wp:extent cx="6895465" cy="8510"/>
+                <wp:effectExtent l="0" t="0" r="0" b="0"/>
+                <wp:docPr id="244395738" name="Group 244395738"/>
+                <wp:cNvGraphicFramePr/>
+                <a:graphic xmlns:a="http://schemas.openxmlformats.org/drawingml/2006/main">
+                  <a:graphicData uri="http://schemas.microsoft.com/office/word/2010/wordprocessingGroup">
+                    <wpg:wgp>
+                      <wpg:cNvGrpSpPr/>
+                      <wpg:grpSpPr>
+                        <a:xfrm>
+                          <a:off x="0" y="0"/>
+                          <a:ext cx="6895465" cy="8510"/>
+                          <a:chOff x="0" y="0"/>
+                          <a:chExt cx="6895465" cy="8510"/>
+                        </a:xfrm>
+                      </wpg:grpSpPr>
+                      <wps:wsp>
+                        <wps:cNvPr id="881758185" name="Shape 1932"/>
+                        <wps:cNvSpPr/>
+                        <wps:spPr>
+                          <a:xfrm>
+                            <a:off x="0" y="0"/>
+                            <a:ext cx="6895465" cy="9144"/>
+                          </a:xfrm>
+                          <a:custGeom>
+                            <a:avLst/>
+                            <a:gdLst/>
+                            <a:ahLst/>
+                            <a:cxnLst/>
+                            <a:rect l="0" t="0" r="0" b="0"/>
+                            <a:pathLst>
+                              <a:path w="6895465" h="9144">
+                                <a:moveTo>
+                                  <a:pt x="0" y="0"/>
+                                </a:moveTo>
+                                <a:lnTo>
+                                  <a:pt x="6895465" y="0"/>
+                                </a:lnTo>
+                                <a:lnTo>
+                                  <a:pt x="6895465" y="9144"/>
+                                </a:lnTo>
+                                <a:lnTo>
+                                  <a:pt x="0" y="9144"/>
+                                </a:lnTo>
+                                <a:lnTo>
+                                  <a:pt x="0" y="0"/>
+                                </a:lnTo>
+                              </a:path>
+                            </a:pathLst>
+                          </a:custGeom>
+                          <a:ln w="0" cap="flat">
+                            <a:miter lim="127000"/>
+                          </a:ln>
+                        </wps:spPr>
+                        <wps:style>
+                          <a:lnRef idx="0">
+                            <a:srgbClr val="000000">
+                              <a:alpha val="0"/>
+                            </a:srgbClr>
+                          </a:lnRef>
+                          <a:fillRef idx="1">
+                            <a:srgbClr val="000000"/>
+                          </a:fillRef>
+                          <a:effectRef idx="0">
+                            <a:scrgbClr r="0" g="0" b="0"/>
+                          </a:effectRef>
+                          <a:fontRef idx="none"/>
+                        </wps:style>
+                        <wps:bodyPr/>
+                      </wps:wsp>
+                    </wpg:wgp>
+                  </a:graphicData>
+                </a:graphic>
+              </wp:inline>
+            </w:drawing>
+          </mc:Choice>
+          <mc:Fallback>
+            <w:pict>
+              <v:group w14:anchorId="7FDFA49C" id="Group 244395738" o:spid="_x0000_s1026" style="width:542.95pt;height:.65pt;mso-position-horizontal-relative:char;mso-position-vertical-relative:line" coordsize="68954,85" o:gfxdata="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">
+                <v:shape id="Shape 1932" o:spid="_x0000_s1027" style="position:absolute;width:68954;height:91;visibility:visible;mso-wrap-style:square;v-text-anchor:top" coordsize="6895465,9144" o:gfxdata="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" path="m,l6895465,r,9144l,9144,,e" fillcolor="black" stroked="f" strokeweight="0">
+                  <v:stroke miterlimit="83231f" joinstyle="miter"/>
+                  <v:path arrowok="t" textboxrect="0,0,6895465,9144"/>
+                </v:shape>
+                <w10:anchorlock/>
+              </v:group>
+            </w:pict>
+          </mc:Fallback>
+        </mc:AlternateContent>
+      </w:r>
+      <w:r>
+        <w:rPr>
+          <w:b/>
+          <w:sz w:val="24"/>
+        </w:rPr>
+        <w:t>Faculty of Computer and Artificial Intelligence 3</w:t>
+      </w:r>
+      <w:r>
+        <w:rPr>
+          <w:b/>
+          <w:sz w:val="24"/>
+          <w:vertAlign w:val="superscript"/>
+        </w:rPr>
+        <w:t>rd</w:t>
+      </w:r>
+      <w:r>
+        <w:rPr>
+          <w:b/>
+          <w:sz w:val="24"/>
+        </w:rPr>
+        <w:t xml:space="preserve"> Grade | </w:t>
+      </w:r>
+      <w:proofErr w:type="spellStart"/>
+      <w:r>
+        <w:rPr>
+          <w:sz w:val="24"/>
+        </w:rPr>
+        <w:t>Sohag</w:t>
+      </w:r>
+      <w:proofErr w:type="spellEnd"/>
+      <w:r>
+        <w:rPr>
+          <w:sz w:val="24"/>
+        </w:rPr>
+        <w:t xml:space="preserve"> University, </w:t>
+      </w:r>
+      <w:proofErr w:type="spellStart"/>
+      <w:proofErr w:type="gramStart"/>
+      <w:r>
+        <w:rPr>
+          <w:sz w:val="24"/>
+        </w:rPr>
+        <w:t>Sohag</w:t>
+      </w:r>
+      <w:proofErr w:type="spellEnd"/>
+      <w:r>
+        <w:rPr>
+          <w:sz w:val="24"/>
+        </w:rPr>
+        <w:t xml:space="preserve"> ,</w:t>
+      </w:r>
+      <w:proofErr w:type="gramEnd"/>
+      <w:r>
+        <w:rPr>
+          <w:sz w:val="24"/>
+        </w:rPr>
+        <w:t xml:space="preserve"> Egypt</w:t>
+      </w:r>
+    </w:p>
+    <w:p>
+      <w:pPr>
+        <w:pStyle w:val="ListParagraph"/>
+        <w:numPr>
+          <w:ilvl w:val="0"/>
+          <w:numId w:val="11"/>
+        </w:numPr>
+        <w:tabs>
+          <w:tab w:val="left" w:pos="1131"/>
+        </w:tabs>
+        <w:spacing w:after="0" w:line="276" w:lineRule="auto"/>
+        <w:ind w:right="360"/>
+        <w:rPr>
+          <w:sz w:val="18"/>
+          <w:szCs w:val="18"/>
+        </w:rPr>
+      </w:pPr>
+      <w:r>
+        <w:rPr>
+          <w:sz w:val="18"/>
+          <w:szCs w:val="18"/>
+        </w:rPr>
+        <w:t>I tr</w:t>
+      </w:r>
+      <w:r>
+        <w:rPr>
+          <w:sz w:val="18"/>
+          <w:szCs w:val="18"/>
+        </w:rPr>
+        <w:t>y</w:t>
+      </w:r>
+      <w:r>
+        <w:rPr>
+          <w:sz w:val="18"/>
+          <w:szCs w:val="18"/>
+        </w:rPr>
+        <w:t xml:space="preserve"> to help our classmates to learn programming basics by giving them sessions about </w:t>
+      </w:r>
+      <w:r>
+        <w:rPr>
+          <w:sz w:val="18"/>
+          <w:szCs w:val="18"/>
+        </w:rPr>
+        <w:t>d</w:t>
+      </w:r>
+      <w:r>
+        <w:rPr>
+          <w:sz w:val="18"/>
+          <w:szCs w:val="18"/>
+        </w:rPr>
+        <w:t>atatypes, conditions,</w:t>
+      </w:r>
+      <w:r>
+        <w:rPr>
+          <w:sz w:val="18"/>
+          <w:szCs w:val="18"/>
+        </w:rPr>
+        <w:t xml:space="preserve"> loops</w:t>
+      </w:r>
+      <w:r>
+        <w:rPr>
+          <w:sz w:val="18"/>
+          <w:szCs w:val="18"/>
+        </w:rPr>
+        <w:t>,</w:t>
+      </w:r>
+      <w:r>
+        <w:rPr>
+          <w:sz w:val="18"/>
+          <w:szCs w:val="18"/>
+        </w:rPr>
+        <w:t xml:space="preserve"> </w:t>
+      </w:r>
+      <w:proofErr w:type="gramStart"/>
+      <w:r>
+        <w:rPr>
+          <w:sz w:val="18"/>
+          <w:szCs w:val="18"/>
+        </w:rPr>
+        <w:t>recursion</w:t>
+      </w:r>
+      <w:proofErr w:type="gramEnd"/>
+      <w:r>
+        <w:rPr>
+          <w:sz w:val="18"/>
+          <w:szCs w:val="18"/>
+        </w:rPr>
+        <w:t xml:space="preserve"> and Arrays. </w:t>
+      </w:r>
+    </w:p>
+    <w:p>
+      <w:pPr>
+        <w:pStyle w:val="ListParagraph"/>
+        <w:numPr>
+          <w:ilvl w:val="0"/>
+          <w:numId w:val="11"/>
+        </w:numPr>
+        <w:tabs>
+          <w:tab w:val="left" w:pos="1131"/>
+        </w:tabs>
+        <w:spacing w:after="0" w:line="240" w:lineRule="auto"/>
+        <w:ind w:right="360"/>
+        <w:rPr>
+          <w:sz w:val="18"/>
+          <w:szCs w:val="18"/>
+        </w:rPr>
+      </w:pPr>
+      <w:r>
+        <w:rPr>
+          <w:sz w:val="18"/>
+          <w:szCs w:val="18"/>
+        </w:rPr>
+        <w:t xml:space="preserve">Currently I </w:t>
+      </w:r>
+      <w:r>
+        <w:rPr>
+          <w:sz w:val="18"/>
+          <w:szCs w:val="18"/>
+        </w:rPr>
+        <w:t>m</w:t>
+      </w:r>
+      <w:r>
+        <w:rPr>
+          <w:sz w:val="18"/>
+          <w:szCs w:val="18"/>
+        </w:rPr>
+        <w:t xml:space="preserve">entoring </w:t>
+      </w:r>
+      <w:proofErr w:type="gramStart"/>
+      <w:r>
+        <w:rPr>
+          <w:sz w:val="18"/>
+          <w:szCs w:val="18"/>
+        </w:rPr>
+        <w:t>two of</w:t>
+      </w:r>
+      <w:proofErr w:type="gramEnd"/>
+      <w:r>
+        <w:rPr>
+          <w:sz w:val="18"/>
+          <w:szCs w:val="18"/>
+        </w:rPr>
+        <w:t xml:space="preserve"> 1</w:t>
+      </w:r>
+      <w:r>
+        <w:rPr>
+          <w:sz w:val="18"/>
+          <w:szCs w:val="18"/>
+          <w:vertAlign w:val="superscript"/>
+        </w:rPr>
+        <w:t>st</w:t>
+      </w:r>
+      <w:r>
+        <w:rPr>
+          <w:sz w:val="18"/>
+          <w:szCs w:val="18"/>
+        </w:rPr>
+        <w:t xml:space="preserve"> Grade students to help them learn Topics like </w:t>
+      </w:r>
+      <w:r>
+        <w:rPr>
+          <w:sz w:val="18"/>
+          <w:szCs w:val="18"/>
+        </w:rPr>
+        <w:t>oop</w:t>
+      </w:r>
+      <w:r>
+        <w:rPr>
+          <w:sz w:val="18"/>
+          <w:szCs w:val="18"/>
+        </w:rPr>
+        <w:t xml:space="preserve">, </w:t>
+      </w:r>
+      <w:proofErr w:type="gramStart"/>
+      <w:r>
+        <w:rPr>
+          <w:sz w:val="18"/>
+          <w:szCs w:val="18"/>
+        </w:rPr>
+        <w:t>d</w:t>
+      </w:r>
+      <w:r>
+        <w:rPr>
+          <w:sz w:val="18"/>
+          <w:szCs w:val="18"/>
+        </w:rPr>
+        <w:t>atabase</w:t>
+      </w:r>
+      <w:r>
+        <w:rPr>
+          <w:sz w:val="18"/>
+          <w:szCs w:val="18"/>
+        </w:rPr>
+        <w:t>s</w:t>
+      </w:r>
+      <w:r>
+        <w:rPr>
+          <w:sz w:val="18"/>
+          <w:szCs w:val="18"/>
+        </w:rPr>
+        <w:t>,</w:t>
+      </w:r>
+      <w:r>
+        <w:rPr>
+          <w:sz w:val="18"/>
+          <w:szCs w:val="18"/>
+        </w:rPr>
+        <w:t>a</w:t>
+      </w:r>
+      <w:r>
+        <w:rPr>
+          <w:sz w:val="18"/>
+          <w:szCs w:val="18"/>
+        </w:rPr>
+        <w:t>lgo</w:t>
+      </w:r>
+      <w:r>
+        <w:rPr>
+          <w:sz w:val="18"/>
+          <w:szCs w:val="18"/>
+        </w:rPr>
+        <w:t>rithm</w:t>
+      </w:r>
+      <w:proofErr w:type="gramEnd"/>
+      <w:r>
+        <w:rPr>
+          <w:sz w:val="18"/>
+          <w:szCs w:val="18"/>
+        </w:rPr>
+        <w:t>,</w:t>
+      </w:r>
+      <w:r>
+        <w:rPr>
+          <w:sz w:val="18"/>
+          <w:szCs w:val="18"/>
+        </w:rPr>
+        <w:t>operating system</w:t>
+      </w:r>
+      <w:r>
+        <w:rPr>
+          <w:sz w:val="18"/>
+          <w:szCs w:val="18"/>
+        </w:rPr>
+        <w:t xml:space="preserve"> and upgrading their LinkedIn </w:t>
+      </w:r>
+      <w:r>
+        <w:rPr>
+          <w:sz w:val="18"/>
+          <w:szCs w:val="18"/>
+        </w:rPr>
+        <w:t>p</w:t>
+      </w:r>
+      <w:r>
+        <w:rPr>
+          <w:sz w:val="18"/>
+          <w:szCs w:val="18"/>
+        </w:rPr>
+        <w:t>rofiles to be ready for internship in the future.</w:t>
+      </w:r>
+    </w:p>
+    <w:p>
+      <w:pPr>
+        <w:pStyle w:val="Heading1"/>
+        <w:spacing w:line="240" w:lineRule="auto"/>
+        <w:ind w:right="93"/>
+      </w:pPr>
+      <w:r>
+        <w:t>CORE PROFICIENCIES</w:t>
+      </w:r>
+    </w:p>
+    <w:p>
+      <w:pPr>
+        <w:spacing w:after="0"/>
+        <w:ind w:left="-29"/>
+        <w:jc w:val="right"/>
+      </w:pPr>
+      <w:r>
+        <w:rPr>
+          <w:noProof/>
+        </w:rPr>
+        <mc:AlternateContent>
+          <mc:Choice Requires="wpg">
+            <w:drawing>
+              <wp:inline distT="0" distB="0" distL="0" distR="0" wp14:anchorId="7B2EC901" wp14:editId="4CE2335C">
                 <wp:extent cx="6895465" cy="8510"/>
                 <wp:effectExtent l="0" t="0" r="0" b="0"/>
                 <wp:docPr id="1325" name="Group 1325"/>
@@ -185,183 +817,14 @@
               </wp:inline>
             </w:drawing>
           </mc:Choice>
-          <mc:Fallback xmlns:a="http://schemas.openxmlformats.org/drawingml/2006/main">
+          <mc:Fallback>
             <w:pict>
-              <v:group id="Group 1325" style="width:542.95pt;height:0.670044pt;mso-position-horizontal-relative:char;mso-position-vertical-relative:line" coordsize="68954,85">
-                <v:shape id="Shape 1933" style="position:absolute;width:68954;height:91;left:0;top:0;" coordsize="6895465,9144" path="m0,0l6895465,0l6895465,9144l0,9144l0,0">
-                  <v:stroke weight="0pt" endcap="flat" joinstyle="miter" miterlimit="10" on="false" color="#000000" opacity="0"/>
-                  <v:fill on="true" color="#000000"/>
+              <v:group w14:anchorId="6306D0A4" id="Group 1325" o:spid="_x0000_s1026" style="width:542.95pt;height:.65pt;mso-position-horizontal-relative:char;mso-position-vertical-relative:line" coordsize="68954,85" o:gfxdata="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">
+                <v:shape id="Shape 1932" o:spid="_x0000_s1027" style="position:absolute;width:68954;height:91;visibility:visible;mso-wrap-style:square;v-text-anchor:top" coordsize="6895465,9144" o:gfxdata="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" path="m,l6895465,r,9144l,9144,,e" fillcolor="black" stroked="f" strokeweight="0">
+                  <v:stroke miterlimit="83231f" joinstyle="miter"/>
+                  <v:path arrowok="t" textboxrect="0,0,6895465,9144"/>
                 </v:shape>
-              </v:group>
-            </w:pict>
-          </mc:Fallback>
-        </mc:AlternateContent>
-      </w:r>
-      <w:r>
-        <w:rPr>
-          <w:rFonts w:ascii="Times New Roman" w:eastAsia="Times New Roman" w:hAnsi="Times New Roman" w:cs="Times New Roman"/>
-          <w:sz w:val="24"/>
-        </w:rPr>
-        <w:t xml:space="preserve"> </w:t>
-      </w:r>
-    </w:p>
-    <w:p>
-      <w:pPr>
-        <w:pStyle w:val="Heading1"/>
-      </w:pPr>
-      <w:r>
-        <w:t>PROFESSIONAL SUMMARY</w:t>
-      </w:r>
-      <w:r>
-        <w:rPr>
-          <w:b w:val="0"/>
-        </w:rPr>
-        <w:t xml:space="preserve"> </w:t>
-      </w:r>
-      <w:r>
-        <w:t xml:space="preserve"> </w:t>
-      </w:r>
-    </w:p>
-    <w:p>
-      <w:pPr>
-        <w:numPr>
-          <w:ilvl w:val="0"/>
-          <w:numId w:val="1"/>
-        </w:numPr>
-        <w:spacing w:after="103" w:line="240" w:lineRule="auto"/>
-        <w:ind w:hanging="360"/>
-      </w:pPr>
-      <w:r>
-        <w:t xml:space="preserve">Seeking for internship to improve my skills. </w:t>
-      </w:r>
-      <w:r>
-        <w:rPr>
-          <w:rFonts w:ascii="Times New Roman" w:eastAsia="Times New Roman" w:hAnsi="Times New Roman" w:cs="Times New Roman"/>
-          <w:sz w:val="24"/>
-        </w:rPr>
-        <w:t xml:space="preserve"> </w:t>
-      </w:r>
-    </w:p>
-    <w:p>
-      <w:pPr>
-        <w:numPr>
-          <w:ilvl w:val="0"/>
-          <w:numId w:val="1"/>
-        </w:numPr>
-        <w:spacing w:after="227" w:line="240" w:lineRule="auto"/>
-        <w:ind w:hanging="360"/>
-      </w:pPr>
-      <w:r>
-        <w:t xml:space="preserve">My character has strong critical thinking, decision making, problem solving, time management and communication skills. </w:t>
-      </w:r>
-    </w:p>
-    <w:p>
-      <w:pPr>
-        <w:pStyle w:val="Heading1"/>
-        <w:spacing w:line="240" w:lineRule="auto"/>
-        <w:ind w:right="93"/>
-      </w:pPr>
-      <w:r>
-        <w:t xml:space="preserve">CORE PROFICIENCIES  </w:t>
-      </w:r>
-    </w:p>
-    <w:p>
-      <w:pPr>
-        <w:spacing w:after="0"/>
-        <w:ind w:left="-29"/>
-        <w:jc w:val="right"/>
-      </w:pPr>
-      <w:r>
-        <w:rPr>
-          <w:noProof/>
-        </w:rPr>
-        <mc:AlternateContent>
-          <mc:Choice Requires="wpg">
-            <w:drawing>
-              <wp:inline distT="0" distB="0" distL="0" distR="0" wp14:anchorId="5E864E85" wp14:editId="617F3D2D">
-                <wp:extent cx="6895465" cy="8509"/>
-                <wp:effectExtent l="0" t="0" r="0" b="0"/>
-                <wp:docPr id="1326" name="Group 1326"/>
-                <wp:cNvGraphicFramePr/>
-                <a:graphic xmlns:a="http://schemas.openxmlformats.org/drawingml/2006/main">
-                  <a:graphicData uri="http://schemas.microsoft.com/office/word/2010/wordprocessingGroup">
-                    <wpg:wgp>
-                      <wpg:cNvGrpSpPr/>
-                      <wpg:grpSpPr>
-                        <a:xfrm>
-                          <a:off x="0" y="0"/>
-                          <a:ext cx="6895465" cy="8509"/>
-                          <a:chOff x="0" y="0"/>
-                          <a:chExt cx="6895465" cy="8509"/>
-                        </a:xfrm>
-                      </wpg:grpSpPr>
-                      <wps:wsp>
-                        <wps:cNvPr id="1934" name="Shape 1934"/>
-                        <wps:cNvSpPr/>
-                        <wps:spPr>
-                          <a:xfrm>
-                            <a:off x="0" y="0"/>
-                            <a:ext cx="6895465" cy="9144"/>
-                          </a:xfrm>
-                          <a:custGeom>
-                            <a:avLst/>
-                            <a:gdLst/>
-                            <a:ahLst/>
-                            <a:cxnLst/>
-                            <a:rect l="0" t="0" r="0" b="0"/>
-                            <a:pathLst>
-                              <a:path w="6895465" h="9144">
-                                <a:moveTo>
-                                  <a:pt x="0" y="0"/>
-                                </a:moveTo>
-                                <a:lnTo>
-                                  <a:pt x="6895465" y="0"/>
-                                </a:lnTo>
-                                <a:lnTo>
-                                  <a:pt x="6895465" y="9144"/>
-                                </a:lnTo>
-                                <a:lnTo>
-                                  <a:pt x="0" y="9144"/>
-                                </a:lnTo>
-                                <a:lnTo>
-                                  <a:pt x="0" y="0"/>
-                                </a:lnTo>
-                              </a:path>
-                            </a:pathLst>
-                          </a:custGeom>
-                          <a:ln w="0" cap="flat">
-                            <a:miter lim="127000"/>
-                          </a:ln>
-                        </wps:spPr>
-                        <wps:style>
-                          <a:lnRef idx="0">
-                            <a:srgbClr val="000000">
-                              <a:alpha val="0"/>
-                            </a:srgbClr>
-                          </a:lnRef>
-                          <a:fillRef idx="1">
-                            <a:srgbClr val="000000"/>
-                          </a:fillRef>
-                          <a:effectRef idx="0">
-                            <a:scrgbClr r="0" g="0" b="0"/>
-                          </a:effectRef>
-                          <a:fontRef idx="none"/>
-                        </wps:style>
-                        <wps:bodyPr/>
-                      </wps:wsp>
-                    </wpg:wgp>
-                  </a:graphicData>
-                </a:graphic>
-              </wp:inline>
-            </w:drawing>
-          </mc:Choice>
-          <mc:Fallback xmlns:a="http://schemas.openxmlformats.org/drawingml/2006/main">
-            <w:pict>
-              <v:group id="Group 1326" style="width:542.95pt;height:0.669983pt;mso-position-horizontal-relative:char;mso-position-vertical-relative:line" coordsize="68954,85">
-                <v:shape id="Shape 1935" style="position:absolute;width:68954;height:91;left:0;top:0;" coordsize="6895465,9144" path="m0,0l6895465,0l6895465,9144l0,9144l0,0">
-                  <v:stroke weight="0pt" endcap="flat" joinstyle="miter" miterlimit="10" on="false" color="#000000" opacity="0"/>
-                  <v:fill on="true" color="#000000"/>
-                </v:shape>
+                <w10:anchorlock/>
               </v:group>
             </w:pict>
           </mc:Fallback>
@@ -473,6 +936,7 @@
                 <w:szCs w:val="20"/>
               </w:rPr>
             </w:pPr>
+            <w:proofErr w:type="spellStart"/>
             <w:r>
               <w:rPr>
                 <w:b w:val="0"/>
@@ -481,6 +945,7 @@
               </w:rPr>
               <w:t>Datastructure</w:t>
             </w:r>
+            <w:proofErr w:type="spellEnd"/>
           </w:p>
         </w:tc>
       </w:tr>
@@ -593,6 +1058,7 @@
                 <w:szCs w:val="20"/>
               </w:rPr>
             </w:pPr>
+            <w:proofErr w:type="spellStart"/>
             <w:r>
               <w:rPr>
                 <w:b w:val="0"/>
@@ -601,6 +1067,7 @@
               </w:rPr>
               <w:t>Linq</w:t>
             </w:r>
+            <w:proofErr w:type="spellEnd"/>
           </w:p>
         </w:tc>
         <w:tc>
@@ -623,6 +1090,7 @@
                 <w:szCs w:val="20"/>
               </w:rPr>
             </w:pPr>
+            <w:proofErr w:type="spellStart"/>
             <w:r>
               <w:rPr>
                 <w:b w:val="0"/>
@@ -631,6 +1099,7 @@
               </w:rPr>
               <w:t>Git&amp;Github</w:t>
             </w:r>
+            <w:proofErr w:type="spellEnd"/>
           </w:p>
           <w:p/>
         </w:tc>
@@ -660,7 +1129,7 @@
         <w:ind w:right="91"/>
       </w:pPr>
       <w:r>
-        <w:t xml:space="preserve">EXPERIENCE  </w:t>
+        <w:t>EXPERIENCE</w:t>
       </w:r>
     </w:p>
     <w:p>
@@ -808,7 +1277,55 @@
         <w:rPr>
           <w:szCs w:val="20"/>
         </w:rPr>
-        <w:t xml:space="preserve">ECPC Qualifications Collegiate Programming Contest </w:t>
+        <w:t xml:space="preserve">ECPC </w:t>
+      </w:r>
+      <w:r>
+        <w:rPr>
+          <w:szCs w:val="20"/>
+        </w:rPr>
+        <w:t>q</w:t>
+      </w:r>
+      <w:r>
+        <w:rPr>
+          <w:szCs w:val="20"/>
+        </w:rPr>
+        <w:t xml:space="preserve">ualifications </w:t>
+      </w:r>
+      <w:r>
+        <w:rPr>
+          <w:szCs w:val="20"/>
+        </w:rPr>
+        <w:t>c</w:t>
+      </w:r>
+      <w:r>
+        <w:rPr>
+          <w:szCs w:val="20"/>
+        </w:rPr>
+        <w:t xml:space="preserve">ollegiate </w:t>
+      </w:r>
+      <w:r>
+        <w:rPr>
+          <w:szCs w:val="20"/>
+        </w:rPr>
+        <w:t>p</w:t>
+      </w:r>
+      <w:r>
+        <w:rPr>
+          <w:szCs w:val="20"/>
+        </w:rPr>
+        <w:t xml:space="preserve">rogramming </w:t>
+      </w:r>
+      <w:r>
+        <w:rPr>
+          <w:szCs w:val="20"/>
+        </w:rPr>
+        <w:t>c</w:t>
+      </w:r>
+      <w:r>
+        <w:rPr>
+          <w:szCs w:val="20"/>
+        </w:rPr>
+        <w:t xml:space="preserve">ontest </w:t>
       </w:r>
       <w:r>
         <w:rPr>
@@ -906,14 +1423,52 @@
         <w:rPr>
           <w:szCs w:val="20"/>
         </w:rPr>
-        <w:t>Mentor AT ICPC Sohag Community</w:t>
+        <w:t xml:space="preserve">Mentor </w:t>
+      </w:r>
+      <w:r>
+        <w:rPr>
+          <w:szCs w:val="20"/>
+        </w:rPr>
+        <w:t>at</w:t>
+      </w:r>
+      <w:r>
+        <w:rPr>
+          <w:szCs w:val="20"/>
+        </w:rPr>
+        <w:t xml:space="preserve"> ICPC </w:t>
+      </w:r>
+      <w:proofErr w:type="spellStart"/>
+      <w:r>
+        <w:rPr>
+          <w:szCs w:val="20"/>
+        </w:rPr>
+        <w:t>Sohag</w:t>
+      </w:r>
+      <w:proofErr w:type="spellEnd"/>
+      <w:r>
+        <w:rPr>
+          <w:szCs w:val="20"/>
+        </w:rPr>
+        <w:t xml:space="preserve"> </w:t>
+      </w:r>
+      <w:r>
+        <w:rPr>
+          <w:szCs w:val="20"/>
+        </w:rPr>
+        <w:t>c</w:t>
+      </w:r>
+      <w:r>
+        <w:rPr>
+          <w:szCs w:val="20"/>
+        </w:rPr>
+        <w:t>ommunity</w:t>
       </w:r>
       <w:r>
         <w:rPr>
           <w:sz w:val="20"/>
           <w:szCs w:val="20"/>
         </w:rPr>
-        <w:t xml:space="preserve">  </w:t>
+        <w:t xml:space="preserve"> </w:t>
       </w:r>
       <w:r>
         <w:rPr>
@@ -1019,7 +1574,45 @@
         <w:rPr>
           <w:szCs w:val="20"/>
         </w:rPr>
-        <w:t>Vice Leader AT ICPC Sohag Community</w:t>
+        <w:t xml:space="preserve">Vice Leader </w:t>
+      </w:r>
+      <w:r>
+        <w:rPr>
+          <w:szCs w:val="20"/>
+        </w:rPr>
+        <w:t>at</w:t>
+      </w:r>
+      <w:r>
+        <w:rPr>
+          <w:szCs w:val="20"/>
+        </w:rPr>
+        <w:t xml:space="preserve"> ICPC </w:t>
+      </w:r>
+      <w:proofErr w:type="spellStart"/>
+      <w:r>
+        <w:rPr>
+          <w:szCs w:val="20"/>
+        </w:rPr>
+        <w:t>Sohag</w:t>
+      </w:r>
+      <w:proofErr w:type="spellEnd"/>
+      <w:r>
+        <w:rPr>
+          <w:szCs w:val="20"/>
+        </w:rPr>
+        <w:t xml:space="preserve"> </w:t>
+      </w:r>
+      <w:r>
+        <w:rPr>
+          <w:szCs w:val="20"/>
+        </w:rPr>
+        <w:t>c</w:t>
+      </w:r>
+      <w:r>
+        <w:rPr>
+          <w:szCs w:val="20"/>
+        </w:rPr>
+        <w:t>ommunity</w:t>
       </w:r>
       <w:r>
         <w:rPr>
@@ -1029,28 +1622,30 @@
         </w:rPr>
         <w:t xml:space="preserve">  </w:t>
       </w:r>
-      <w:r>
-        <w:rPr>
-          <w:color w:val="0563C1"/>
-          <w:sz w:val="16"/>
-          <w:szCs w:val="20"/>
-          <w:u w:val="single" w:color="0563C1"/>
-        </w:rPr>
-        <w:t>page</w:t>
-      </w:r>
-      <w:r>
-        <w:rPr>
-          <w:sz w:val="16"/>
+      <w:hyperlink r:id="rId11" w:history="1">
+        <w:r>
+          <w:rPr>
+            <w:rStyle w:val="Hyperlink"/>
+            <w:sz w:val="16"/>
+            <w:szCs w:val="20"/>
+          </w:rPr>
+          <w:t xml:space="preserve">page </w:t>
+        </w:r>
+        <w:r>
+          <w:rPr>
+            <w:rStyle w:val="Hyperlink"/>
+            <w:sz w:val="20"/>
+            <w:szCs w:val="20"/>
+          </w:rPr>
+          <w:t xml:space="preserve"> </w:t>
+        </w:r>
+      </w:hyperlink>
+      <w:r>
+        <w:rPr>
+          <w:sz w:val="20"/>
           <w:szCs w:val="20"/>
         </w:rPr>
         <w:t xml:space="preserve"> </w:t>
-      </w:r>
-      <w:r>
-        <w:rPr>
-          <w:sz w:val="20"/>
-          <w:szCs w:val="20"/>
-        </w:rPr>
-        <w:t xml:space="preserve">  </w:t>
       </w:r>
       <w:r>
         <w:rPr>
@@ -1133,15 +1728,7 @@
           <w:sz w:val="18"/>
           <w:szCs w:val="18"/>
         </w:rPr>
-        <w:t xml:space="preserve">) </w:t>
-      </w:r>
-      <w:r>
-        <w:rPr>
-          <w:rFonts w:ascii="Times New Roman" w:eastAsia="Times New Roman" w:hAnsi="Times New Roman" w:cs="Times New Roman"/>
-          <w:sz w:val="16"/>
-          <w:szCs w:val="20"/>
-        </w:rPr>
-        <w:t xml:space="preserve"> </w:t>
+        <w:t>)</w:t>
       </w:r>
     </w:p>
     <w:p>
@@ -1170,7 +1757,55 @@
         <w:rPr>
           <w:sz w:val="24"/>
         </w:rPr>
-        <w:t xml:space="preserve">ECPC Qualifications Collegiate Programming Contest </w:t>
+        <w:t xml:space="preserve">ECPC </w:t>
+      </w:r>
+      <w:r>
+        <w:rPr>
+          <w:sz w:val="24"/>
+        </w:rPr>
+        <w:t>q</w:t>
+      </w:r>
+      <w:r>
+        <w:rPr>
+          <w:sz w:val="24"/>
+        </w:rPr>
+        <w:t xml:space="preserve">ualifications </w:t>
+      </w:r>
+      <w:r>
+        <w:rPr>
+          <w:sz w:val="24"/>
+        </w:rPr>
+        <w:t>c</w:t>
+      </w:r>
+      <w:r>
+        <w:rPr>
+          <w:sz w:val="24"/>
+        </w:rPr>
+        <w:t xml:space="preserve">ollegiate </w:t>
+      </w:r>
+      <w:r>
+        <w:rPr>
+          <w:sz w:val="24"/>
+        </w:rPr>
+        <w:t>p</w:t>
+      </w:r>
+      <w:r>
+        <w:rPr>
+          <w:sz w:val="24"/>
+        </w:rPr>
+        <w:t xml:space="preserve">rogramming </w:t>
+      </w:r>
+      <w:r>
+        <w:rPr>
+          <w:sz w:val="24"/>
+        </w:rPr>
+        <w:t>c</w:t>
+      </w:r>
+      <w:r>
+        <w:rPr>
+          <w:sz w:val="24"/>
+        </w:rPr>
+        <w:t xml:space="preserve">ontest </w:t>
       </w:r>
       <w:r>
         <w:rPr>
@@ -1178,15 +1813,16 @@
         </w:rPr>
         <w:t xml:space="preserve">rank: 31 </w:t>
       </w:r>
-      <w:r>
-        <w:rPr>
-          <w:color w:val="0563C1"/>
-          <w:sz w:val="20"/>
-          <w:u w:val="single" w:color="0563C1"/>
-          <w:vertAlign w:val="subscript"/>
-        </w:rPr>
-        <w:t>ICPC ID</w:t>
-      </w:r>
+      <w:hyperlink r:id="rId12" w:history="1">
+        <w:r>
+          <w:rPr>
+            <w:rStyle w:val="Hyperlink"/>
+            <w:sz w:val="20"/>
+            <w:vertAlign w:val="subscript"/>
+          </w:rPr>
+          <w:t>ICPC ID</w:t>
+        </w:r>
+      </w:hyperlink>
       <w:r>
         <w:rPr>
           <w:sz w:val="18"/>
@@ -1243,18 +1879,6 @@
         </w:rPr>
         <w:t>(2022)</w:t>
       </w:r>
-      <w:r>
-        <w:rPr>
-          <w:rFonts w:ascii="Times New Roman" w:eastAsia="Times New Roman" w:hAnsi="Times New Roman" w:cs="Times New Roman"/>
-          <w:sz w:val="18"/>
-        </w:rPr>
-        <w:t xml:space="preserve"> </w:t>
-      </w:r>
-    </w:p>
-    <w:p>
-      <w:pPr>
-        <w:spacing w:after="0"/>
-      </w:pPr>
     </w:p>
     <w:p>
       <w:pPr>
@@ -1394,6 +2018,8 @@
         </w:rPr>
         <w:t xml:space="preserve"> </w:t>
       </w:r>
+      <w:proofErr w:type="spellStart"/>
+      <w:proofErr w:type="gramStart"/>
       <w:r>
         <w:rPr>
           <w:rFonts w:ascii="Times New Roman" w:eastAsia="Times New Roman" w:hAnsi="Times New Roman" w:cs="Times New Roman"/>
@@ -1402,6 +2028,7 @@
         </w:rPr>
         <w:t>AskFm</w:t>
       </w:r>
+      <w:proofErr w:type="spellEnd"/>
       <w:r>
         <w:rPr>
           <w:rFonts w:ascii="Times New Roman" w:eastAsia="Times New Roman" w:hAnsi="Times New Roman" w:cs="Times New Roman"/>
@@ -1416,6 +2043,7 @@
         </w:rPr>
         <w:t>:</w:t>
       </w:r>
+      <w:proofErr w:type="gramEnd"/>
       <w:r>
         <w:rPr>
           <w:rFonts w:ascii="Times New Roman" w:eastAsia="Times New Roman" w:hAnsi="Times New Roman" w:cs="Times New Roman"/>
@@ -1435,23 +2063,40 @@
           <w:rFonts w:ascii="Times New Roman" w:eastAsia="Times New Roman" w:hAnsi="Times New Roman" w:cs="Times New Roman"/>
           <w:sz w:val="24"/>
         </w:rPr>
-        <w:t>Console program aim to get questions from one user to another and show replies</w:t>
-      </w:r>
+        <w:t xml:space="preserve">Console </w:t>
+      </w:r>
+      <w:proofErr w:type="gramStart"/>
       <w:r>
         <w:rPr>
           <w:rFonts w:ascii="Times New Roman" w:eastAsia="Times New Roman" w:hAnsi="Times New Roman" w:cs="Times New Roman"/>
           <w:sz w:val="24"/>
         </w:rPr>
-        <w:t xml:space="preserve">  </w:t>
-      </w:r>
+        <w:t>program</w:t>
+      </w:r>
+      <w:proofErr w:type="gramEnd"/>
       <w:r>
         <w:rPr>
           <w:rFonts w:ascii="Times New Roman" w:eastAsia="Times New Roman" w:hAnsi="Times New Roman" w:cs="Times New Roman"/>
           <w:sz w:val="24"/>
         </w:rPr>
+        <w:t xml:space="preserve"> aim to get questions from one user to another and show replies</w:t>
+      </w:r>
+      <w:r>
+        <w:rPr>
+          <w:rFonts w:ascii="Times New Roman" w:eastAsia="Times New Roman" w:hAnsi="Times New Roman" w:cs="Times New Roman"/>
+          <w:sz w:val="24"/>
+        </w:rPr>
+        <w:t xml:space="preserve">  </w:t>
+      </w:r>
+      <w:r>
+        <w:rPr>
+          <w:rFonts w:ascii="Times New Roman" w:eastAsia="Times New Roman" w:hAnsi="Times New Roman" w:cs="Times New Roman"/>
+          <w:sz w:val="24"/>
+        </w:rPr>
         <w:t xml:space="preserve"> </w:t>
       </w:r>
-      <w:hyperlink r:id="rId8" w:history="1">
+      <w:hyperlink r:id="rId13" w:history="1">
+        <w:proofErr w:type="spellStart"/>
         <w:r>
           <w:rPr>
             <w:rStyle w:val="Hyperlink"/>
@@ -1460,6 +2105,7 @@
           </w:rPr>
           <w:t>Github</w:t>
         </w:r>
+        <w:proofErr w:type="spellEnd"/>
       </w:hyperlink>
       <w:r>
         <w:rPr>
@@ -1528,7 +2174,25 @@
           <w:sz w:val="24"/>
           <w:szCs w:val="24"/>
         </w:rPr>
-        <w:t>Console app aim to serve customers to reach their destinations by catching available</w:t>
+        <w:t xml:space="preserve">Console app </w:t>
+      </w:r>
+      <w:proofErr w:type="gramStart"/>
+      <w:r>
+        <w:rPr>
+          <w:rFonts w:ascii="Times New Roman" w:eastAsia="Times New Roman" w:hAnsi="Times New Roman" w:cs="Times New Roman"/>
+          <w:sz w:val="24"/>
+          <w:szCs w:val="24"/>
+        </w:rPr>
+        <w:t>aim</w:t>
+      </w:r>
+      <w:proofErr w:type="gramEnd"/>
+      <w:r>
+        <w:rPr>
+          <w:rFonts w:ascii="Times New Roman" w:eastAsia="Times New Roman" w:hAnsi="Times New Roman" w:cs="Times New Roman"/>
+          <w:sz w:val="24"/>
+          <w:szCs w:val="24"/>
+        </w:rPr>
+        <w:t xml:space="preserve"> to serve customers to reach their destinations by catching available</w:t>
       </w:r>
       <w:r>
         <w:rPr>
@@ -1559,7 +2223,8 @@
         </w:rPr>
         <w:t xml:space="preserve">Using tools: C# / OOP /Strategy design pattern / Git    </w:t>
       </w:r>
-      <w:hyperlink r:id="rId9" w:history="1">
+      <w:hyperlink r:id="rId14" w:history="1">
+        <w:proofErr w:type="spellStart"/>
         <w:r>
           <w:rPr>
             <w:rStyle w:val="Hyperlink"/>
@@ -1567,184 +2232,17 @@
           </w:rPr>
           <w:t>Github</w:t>
         </w:r>
+        <w:proofErr w:type="spellEnd"/>
       </w:hyperlink>
     </w:p>
     <w:p>
       <w:pPr>
         <w:pStyle w:val="Heading1"/>
         <w:spacing w:line="240" w:lineRule="auto"/>
-        <w:ind w:right="90"/>
-      </w:pPr>
-      <w:r>
-        <w:t xml:space="preserve">EDUCATION   </w:t>
-      </w:r>
-    </w:p>
-    <w:p>
-      <w:pPr>
-        <w:spacing w:after="0" w:line="276" w:lineRule="auto"/>
-        <w:ind w:right="360"/>
-        <w:jc w:val="center"/>
-        <w:rPr>
-          <w:sz w:val="24"/>
-        </w:rPr>
-      </w:pPr>
-      <w:r>
-        <w:rPr>
-          <w:noProof/>
-        </w:rPr>
-        <mc:AlternateContent>
-          <mc:Choice Requires="wpg">
-            <w:drawing>
-              <wp:inline distT="0" distB="0" distL="0" distR="0" wp14:anchorId="36C0734E" wp14:editId="10143A1A">
-                <wp:extent cx="6438265" cy="8510"/>
-                <wp:effectExtent l="0" t="0" r="0" b="0"/>
-                <wp:docPr id="1329" name="Group 1329"/>
-                <wp:cNvGraphicFramePr/>
-                <a:graphic xmlns:a="http://schemas.openxmlformats.org/drawingml/2006/main">
-                  <a:graphicData uri="http://schemas.microsoft.com/office/word/2010/wordprocessingGroup">
-                    <wpg:wgp>
-                      <wpg:cNvGrpSpPr/>
-                      <wpg:grpSpPr>
-                        <a:xfrm>
-                          <a:off x="0" y="0"/>
-                          <a:ext cx="6438265" cy="8510"/>
-                          <a:chOff x="0" y="0"/>
-                          <a:chExt cx="6438265" cy="8510"/>
-                        </a:xfrm>
-                      </wpg:grpSpPr>
-                      <wps:wsp>
-                        <wps:cNvPr id="1940" name="Shape 1940"/>
-                        <wps:cNvSpPr/>
-                        <wps:spPr>
-                          <a:xfrm>
-                            <a:off x="0" y="0"/>
-                            <a:ext cx="6438265" cy="9144"/>
-                          </a:xfrm>
-                          <a:custGeom>
-                            <a:avLst/>
-                            <a:gdLst/>
-                            <a:ahLst/>
-                            <a:cxnLst/>
-                            <a:rect l="0" t="0" r="0" b="0"/>
-                            <a:pathLst>
-                              <a:path w="6438265" h="9144">
-                                <a:moveTo>
-                                  <a:pt x="0" y="0"/>
-                                </a:moveTo>
-                                <a:lnTo>
-                                  <a:pt x="6438265" y="0"/>
-                                </a:lnTo>
-                                <a:lnTo>
-                                  <a:pt x="6438265" y="9144"/>
-                                </a:lnTo>
-                                <a:lnTo>
-                                  <a:pt x="0" y="9144"/>
-                                </a:lnTo>
-                                <a:lnTo>
-                                  <a:pt x="0" y="0"/>
-                                </a:lnTo>
-                              </a:path>
-                            </a:pathLst>
-                          </a:custGeom>
-                          <a:ln w="0" cap="flat">
-                            <a:miter lim="127000"/>
-                          </a:ln>
-                        </wps:spPr>
-                        <wps:style>
-                          <a:lnRef idx="0">
-                            <a:srgbClr val="000000">
-                              <a:alpha val="0"/>
-                            </a:srgbClr>
-                          </a:lnRef>
-                          <a:fillRef idx="1">
-                            <a:srgbClr val="000000"/>
-                          </a:fillRef>
-                          <a:effectRef idx="0">
-                            <a:scrgbClr r="0" g="0" b="0"/>
-                          </a:effectRef>
-                          <a:fontRef idx="none"/>
-                        </wps:style>
-                        <wps:bodyPr/>
-                      </wps:wsp>
-                    </wpg:wgp>
-                  </a:graphicData>
-                </a:graphic>
-              </wp:inline>
-            </w:drawing>
-          </mc:Choice>
-          <mc:Fallback xmlns:a="http://schemas.openxmlformats.org/drawingml/2006/main">
-            <w:pict>
-              <v:group id="Group 1329" style="width:506.95pt;height:0.670044pt;mso-position-horizontal-relative:char;mso-position-vertical-relative:line" coordsize="64382,85">
-                <v:shape id="Shape 1941" style="position:absolute;width:64382;height:91;left:0;top:0;" coordsize="6438265,9144" path="m0,0l6438265,0l6438265,9144l0,9144l0,0">
-                  <v:stroke weight="0pt" endcap="flat" joinstyle="miter" miterlimit="10" on="false" color="#000000" opacity="0"/>
-                  <v:fill on="true" color="#000000"/>
-                </v:shape>
-              </v:group>
-            </w:pict>
-          </mc:Fallback>
-        </mc:AlternateContent>
-      </w:r>
-      <w:r>
-        <w:rPr>
-          <w:b/>
-          <w:sz w:val="24"/>
-        </w:rPr>
-        <w:t>Faculty of Computer and Artificial Intelligence</w:t>
-      </w:r>
-      <w:r>
-        <w:rPr>
-          <w:b/>
-          <w:sz w:val="24"/>
-        </w:rPr>
-        <w:t xml:space="preserve"> 3</w:t>
-      </w:r>
-      <w:r>
-        <w:rPr>
-          <w:b/>
-          <w:sz w:val="24"/>
-          <w:vertAlign w:val="superscript"/>
-        </w:rPr>
-        <w:t>rd</w:t>
-      </w:r>
-      <w:r>
-        <w:rPr>
-          <w:b/>
-          <w:sz w:val="24"/>
-        </w:rPr>
-        <w:t xml:space="preserve"> Grade</w:t>
-      </w:r>
-      <w:r>
-        <w:rPr>
-          <w:b/>
-          <w:sz w:val="24"/>
-        </w:rPr>
-        <w:t xml:space="preserve"> | </w:t>
-      </w:r>
-      <w:r>
-        <w:rPr>
-          <w:sz w:val="24"/>
-        </w:rPr>
-        <w:t>Sohag University, Sohag , Egypt</w:t>
-      </w:r>
-    </w:p>
-    <w:p>
-      <w:pPr>
-        <w:spacing w:after="0" w:line="276" w:lineRule="auto"/>
-        <w:ind w:right="360"/>
-        <w:jc w:val="center"/>
-        <w:rPr>
-          <w:sz w:val="24"/>
-        </w:rPr>
-      </w:pPr>
-    </w:p>
-    <w:p>
-      <w:pPr>
-        <w:pStyle w:val="Heading1"/>
-        <w:spacing w:line="240" w:lineRule="auto"/>
         <w:ind w:right="93"/>
       </w:pPr>
       <w:r>
-        <w:t xml:space="preserve">LANGUAGES  </w:t>
+        <w:t>LANGUAGES</w:t>
       </w:r>
     </w:p>
     <w:p>
@@ -1922,7 +2420,7 @@
 </file>
 
 <file path=word/endnotes.xml><?xml version="1.0" encoding="utf-8"?>
-<w:endnotes xmlns:wpc="http://schemas.microsoft.com/office/word/2010/wordprocessingCanvas" xmlns:cx="http://schemas.microsoft.com/office/drawing/2014/chartex" xmlns:cx1="http://schemas.microsoft.com/office/drawing/2015/9/8/chartex" xmlns:cx2="http://schemas.microsoft.com/office/drawing/2015/10/21/chartex" xmlns:cx3="http://schemas.microsoft.com/office/drawing/2016/5/9/chartex" xmlns:cx4="http://schemas.microsoft.com/office/drawing/2016/5/10/chartex" xmlns:cx5="http://schemas.microsoft.com/office/drawing/2016/5/11/chartex" xmlns:cx6="http://schemas.microsoft.com/office/drawing/2016/5/12/chartex" xmlns:cx7="http://schemas.microsoft.com/office/drawing/2016/5/13/chartex" xmlns:cx8="http://schemas.microsoft.com/office/drawing/2016/5/14/chartex" xmlns:mc="http://schemas.openxmlformats.org/markup-compatibility/2006" xmlns:aink="http://schemas.microsoft.com/office/drawing/2016/ink" xmlns:am3d="http://schemas.microsoft.com/office/drawing/2017/model3d" xmlns:o="urn:schemas-microsoft-com:office:office" xmlns:oel="http://schemas.microsoft.com/office/2019/extlst" xmlns:r="http://schemas.openxmlformats.org/officeDocument/2006/relationships" xmlns:m="http://schemas.openxmlformats.org/officeDocument/2006/math" xmlns:v="urn:schemas-microsoft-com:vml" xmlns:wp14="http://schemas.microsoft.com/office/word/2010/wordprocessingDrawing" xmlns:wp="http://schemas.openxmlformats.org/drawingml/2006/wordprocessingDrawing" xmlns:w10="urn:schemas-microsoft-com:office:word" xmlns:w="http://schemas.openxmlformats.org/wordprocessingml/2006/main" xmlns:w14="http://schemas.microsoft.com/office/word/2010/wordml" xmlns:w15="http://schemas.microsoft.com/office/word/2012/wordml" xmlns:w16cex="http://schemas.microsoft.com/office/word/2018/wordml/cex" xmlns:w16cid="http://schemas.microsoft.com/office/word/2016/wordml/cid" xmlns:w16="http://schemas.microsoft.com/office/word/2018/wordml" xmlns:w16sdtdh="http://schemas.microsoft.com/office/word/2020/wordml/sdtdatahash" xmlns:w16se="http://schemas.microsoft.com/office/word/2015/wordml/symex" xmlns:wpg="http://schemas.microsoft.com/office/word/2010/wordprocessingGroup" xmlns:wpi="http://schemas.microsoft.com/office/word/2010/wordprocessingInk" xmlns:wne="http://schemas.microsoft.com/office/word/2006/wordml" xmlns:wps="http://schemas.microsoft.com/office/word/2010/wordprocessingShape" mc:Ignorable="w14 w15 w16se w16cid w16 w16cex w16sdtdh wp14">
+<w:endnotes xmlns:wpc="http://schemas.microsoft.com/office/word/2010/wordprocessingCanvas" xmlns:cx="http://schemas.microsoft.com/office/drawing/2014/chartex" xmlns:cx1="http://schemas.microsoft.com/office/drawing/2015/9/8/chartex" xmlns:cx2="http://schemas.microsoft.com/office/drawing/2015/10/21/chartex" xmlns:cx3="http://schemas.microsoft.com/office/drawing/2016/5/9/chartex" xmlns:cx4="http://schemas.microsoft.com/office/drawing/2016/5/10/chartex" xmlns:cx5="http://schemas.microsoft.com/office/drawing/2016/5/11/chartex" xmlns:cx6="http://schemas.microsoft.com/office/drawing/2016/5/12/chartex" xmlns:cx7="http://schemas.microsoft.com/office/drawing/2016/5/13/chartex" xmlns:cx8="http://schemas.microsoft.com/office/drawing/2016/5/14/chartex" xmlns:mc="http://schemas.openxmlformats.org/markup-compatibility/2006" xmlns:aink="http://schemas.microsoft.com/office/drawing/2016/ink" xmlns:am3d="http://schemas.microsoft.com/office/drawing/2017/model3d" xmlns:o="urn:schemas-microsoft-com:office:office" xmlns:oel="http://schemas.microsoft.com/office/2019/extlst" xmlns:r="http://schemas.openxmlformats.org/officeDocument/2006/relationships" xmlns:m="http://schemas.openxmlformats.org/officeDocument/2006/math" xmlns:v="urn:schemas-microsoft-com:vml" xmlns:wp14="http://schemas.microsoft.com/office/word/2010/wordprocessingDrawing" xmlns:wp="http://schemas.openxmlformats.org/drawingml/2006/wordprocessingDrawing" xmlns:w10="urn:schemas-microsoft-com:office:word" xmlns:w="http://schemas.openxmlformats.org/wordprocessingml/2006/main" xmlns:w14="http://schemas.microsoft.com/office/word/2010/wordml" xmlns:w15="http://schemas.microsoft.com/office/word/2012/wordml" xmlns:w16cex="http://schemas.microsoft.com/office/word/2018/wordml/cex" xmlns:w16cid="http://schemas.microsoft.com/office/word/2016/wordml/cid" xmlns:w16="http://schemas.microsoft.com/office/word/2018/wordml" xmlns:w16du="http://schemas.microsoft.com/office/word/2023/wordml/word16du" xmlns:w16sdtdh="http://schemas.microsoft.com/office/word/2020/wordml/sdtdatahash" xmlns:w16se="http://schemas.microsoft.com/office/word/2015/wordml/symex" xmlns:wpg="http://schemas.microsoft.com/office/word/2010/wordprocessingGroup" xmlns:wpi="http://schemas.microsoft.com/office/word/2010/wordprocessingInk" xmlns:wne="http://schemas.microsoft.com/office/word/2006/wordml" xmlns:wps="http://schemas.microsoft.com/office/word/2010/wordprocessingShape" mc:Ignorable="w14 w15 w16se w16cid w16 w16cex w16sdtdh wp14">
   <w:endnote w:type="separator" w:id="-1">
     <w:p>
       <w:pPr>
@@ -1947,7 +2445,7 @@
 </file>
 
 <file path=word/footnotes.xml><?xml version="1.0" encoding="utf-8"?>
-<w:footnotes xmlns:wpc="http://schemas.microsoft.com/office/word/2010/wordprocessingCanvas" xmlns:cx="http://schemas.microsoft.com/office/drawing/2014/chartex" xmlns:cx1="http://schemas.microsoft.com/office/drawing/2015/9/8/chartex" xmlns:cx2="http://schemas.microsoft.com/office/drawing/2015/10/21/chartex" xmlns:cx3="http://schemas.microsoft.com/office/drawing/2016/5/9/chartex" xmlns:cx4="http://schemas.microsoft.com/office/drawing/2016/5/10/chartex" xmlns:cx5="http://schemas.microsoft.com/office/drawing/2016/5/11/chartex" xmlns:cx6="http://schemas.microsoft.com/office/drawing/2016/5/12/chartex" xmlns:cx7="http://schemas.microsoft.com/office/drawing/2016/5/13/chartex" xmlns:cx8="http://schemas.microsoft.com/office/drawing/2016/5/14/chartex" xmlns:mc="http://schemas.openxmlformats.org/markup-compatibility/2006" xmlns:aink="http://schemas.microsoft.com/office/drawing/2016/ink" xmlns:am3d="http://schemas.microsoft.com/office/drawing/2017/model3d" xmlns:o="urn:schemas-microsoft-com:office:office" xmlns:oel="http://schemas.microsoft.com/office/2019/extlst" xmlns:r="http://schemas.openxmlformats.org/officeDocument/2006/relationships" xmlns:m="http://schemas.openxmlformats.org/officeDocument/2006/math" xmlns:v="urn:schemas-microsoft-com:vml" xmlns:wp14="http://schemas.microsoft.com/office/word/2010/wordprocessingDrawing" xmlns:wp="http://schemas.openxmlformats.org/drawingml/2006/wordprocessingDrawing" xmlns:w10="urn:schemas-microsoft-com:office:word" xmlns:w="http://schemas.openxmlformats.org/wordprocessingml/2006/main" xmlns:w14="http://schemas.microsoft.com/office/word/2010/wordml" xmlns:w15="http://schemas.microsoft.com/office/word/2012/wordml" xmlns:w16cex="http://schemas.microsoft.com/office/word/2018/wordml/cex" xmlns:w16cid="http://schemas.microsoft.com/office/word/2016/wordml/cid" xmlns:w16="http://schemas.microsoft.com/office/word/2018/wordml" xmlns:w16sdtdh="http://schemas.microsoft.com/office/word/2020/wordml/sdtdatahash" xmlns:w16se="http://schemas.microsoft.com/office/word/2015/wordml/symex" xmlns:wpg="http://schemas.microsoft.com/office/word/2010/wordprocessingGroup" xmlns:wpi="http://schemas.microsoft.com/office/word/2010/wordprocessingInk" xmlns:wne="http://schemas.microsoft.com/office/word/2006/wordml" xmlns:wps="http://schemas.microsoft.com/office/word/2010/wordprocessingShape" mc:Ignorable="w14 w15 w16se w16cid w16 w16cex w16sdtdh wp14">
+<w:footnotes xmlns:wpc="http://schemas.microsoft.com/office/word/2010/wordprocessingCanvas" xmlns:cx="http://schemas.microsoft.com/office/drawing/2014/chartex" xmlns:cx1="http://schemas.microsoft.com/office/drawing/2015/9/8/chartex" xmlns:cx2="http://schemas.microsoft.com/office/drawing/2015/10/21/chartex" xmlns:cx3="http://schemas.microsoft.com/office/drawing/2016/5/9/chartex" xmlns:cx4="http://schemas.microsoft.com/office/drawing/2016/5/10/chartex" xmlns:cx5="http://schemas.microsoft.com/office/drawing/2016/5/11/chartex" xmlns:cx6="http://schemas.microsoft.com/office/drawing/2016/5/12/chartex" xmlns:cx7="http://schemas.microsoft.com/office/drawing/2016/5/13/chartex" xmlns:cx8="http://schemas.microsoft.com/office/drawing/2016/5/14/chartex" xmlns:mc="http://schemas.openxmlformats.org/markup-compatibility/2006" xmlns:aink="http://schemas.microsoft.com/office/drawing/2016/ink" xmlns:am3d="http://schemas.microsoft.com/office/drawing/2017/model3d" xmlns:o="urn:schemas-microsoft-com:office:office" xmlns:oel="http://schemas.microsoft.com/office/2019/extlst" xmlns:r="http://schemas.openxmlformats.org/officeDocument/2006/relationships" xmlns:m="http://schemas.openxmlformats.org/officeDocument/2006/math" xmlns:v="urn:schemas-microsoft-com:vml" xmlns:wp14="http://schemas.microsoft.com/office/word/2010/wordprocessingDrawing" xmlns:wp="http://schemas.openxmlformats.org/drawingml/2006/wordprocessingDrawing" xmlns:w10="urn:schemas-microsoft-com:office:word" xmlns:w="http://schemas.openxmlformats.org/wordprocessingml/2006/main" xmlns:w14="http://schemas.microsoft.com/office/word/2010/wordml" xmlns:w15="http://schemas.microsoft.com/office/word/2012/wordml" xmlns:w16cex="http://schemas.microsoft.com/office/word/2018/wordml/cex" xmlns:w16cid="http://schemas.microsoft.com/office/word/2016/wordml/cid" xmlns:w16="http://schemas.microsoft.com/office/word/2018/wordml" xmlns:w16du="http://schemas.microsoft.com/office/word/2023/wordml/word16du" xmlns:w16sdtdh="http://schemas.microsoft.com/office/word/2020/wordml/sdtdatahash" xmlns:w16se="http://schemas.microsoft.com/office/word/2015/wordml/symex" xmlns:wpg="http://schemas.microsoft.com/office/word/2010/wordprocessingGroup" xmlns:wpi="http://schemas.microsoft.com/office/word/2010/wordprocessingInk" xmlns:wne="http://schemas.microsoft.com/office/word/2006/wordml" xmlns:wps="http://schemas.microsoft.com/office/word/2010/wordprocessingShape" mc:Ignorable="w14 w15 w16se w16cid w16 w16cex w16sdtdh wp14">
   <w:footnote w:type="separator" w:id="-1">
     <w:p>
       <w:pPr>
@@ -1972,7 +2470,7 @@
 </file>
 
 <file path=word/numbering.xml><?xml version="1.0" encoding="utf-8"?>
-<w:numbering xmlns:wpc="http://schemas.microsoft.com/office/word/2010/wordprocessingCanvas" xmlns:cx="http://schemas.microsoft.com/office/drawing/2014/chartex" xmlns:cx1="http://schemas.microsoft.com/office/drawing/2015/9/8/chartex" xmlns:cx2="http://schemas.microsoft.com/office/drawing/2015/10/21/chartex" xmlns:cx3="http://schemas.microsoft.com/office/drawing/2016/5/9/chartex" xmlns:cx4="http://schemas.microsoft.com/office/drawing/2016/5/10/chartex" xmlns:cx5="http://schemas.microsoft.com/office/drawing/2016/5/11/chartex" xmlns:cx6="http://schemas.microsoft.com/office/drawing/2016/5/12/chartex" xmlns:cx7="http://schemas.microsoft.com/office/drawing/2016/5/13/chartex" xmlns:cx8="http://schemas.microsoft.com/office/drawing/2016/5/14/chartex" xmlns:mc="http://schemas.openxmlformats.org/markup-compatibility/2006" xmlns:aink="http://schemas.microsoft.com/office/drawing/2016/ink" xmlns:am3d="http://schemas.microsoft.com/office/drawing/2017/model3d" xmlns:o="urn:schemas-microsoft-com:office:office" xmlns:oel="http://schemas.microsoft.com/office/2019/extlst" xmlns:r="http://schemas.openxmlformats.org/officeDocument/2006/relationships" xmlns:m="http://schemas.openxmlformats.org/officeDocument/2006/math" xmlns:v="urn:schemas-microsoft-com:vml" xmlns:wp14="http://schemas.microsoft.com/office/word/2010/wordprocessingDrawing" xmlns:wp="http://schemas.openxmlformats.org/drawingml/2006/wordprocessingDrawing" xmlns:w10="urn:schemas-microsoft-com:office:word" xmlns:w="http://schemas.openxmlformats.org/wordprocessingml/2006/main" xmlns:w14="http://schemas.microsoft.com/office/word/2010/wordml" xmlns:w15="http://schemas.microsoft.com/office/word/2012/wordml" xmlns:w16cex="http://schemas.microsoft.com/office/word/2018/wordml/cex" xmlns:w16cid="http://schemas.microsoft.com/office/word/2016/wordml/cid" xmlns:w16="http://schemas.microsoft.com/office/word/2018/wordml" xmlns:w16sdtdh="http://schemas.microsoft.com/office/word/2020/wordml/sdtdatahash" xmlns:w16se="http://schemas.microsoft.com/office/word/2015/wordml/symex" xmlns:wpg="http://schemas.microsoft.com/office/word/2010/wordprocessingGroup" xmlns:wpi="http://schemas.microsoft.com/office/word/2010/wordprocessingInk" xmlns:wne="http://schemas.microsoft.com/office/word/2006/wordml" xmlns:wps="http://schemas.microsoft.com/office/word/2010/wordprocessingShape" mc:Ignorable="w14 w15 w16se w16cid w16 w16cex w16sdtdh wp14">
+<w:numbering xmlns:wpc="http://schemas.microsoft.com/office/word/2010/wordprocessingCanvas" xmlns:cx="http://schemas.microsoft.com/office/drawing/2014/chartex" xmlns:cx1="http://schemas.microsoft.com/office/drawing/2015/9/8/chartex" xmlns:cx2="http://schemas.microsoft.com/office/drawing/2015/10/21/chartex" xmlns:cx3="http://schemas.microsoft.com/office/drawing/2016/5/9/chartex" xmlns:cx4="http://schemas.microsoft.com/office/drawing/2016/5/10/chartex" xmlns:cx5="http://schemas.microsoft.com/office/drawing/2016/5/11/chartex" xmlns:cx6="http://schemas.microsoft.com/office/drawing/2016/5/12/chartex" xmlns:cx7="http://schemas.microsoft.com/office/drawing/2016/5/13/chartex" xmlns:cx8="http://schemas.microsoft.com/office/drawing/2016/5/14/chartex" xmlns:mc="http://schemas.openxmlformats.org/markup-compatibility/2006" xmlns:aink="http://schemas.microsoft.com/office/drawing/2016/ink" xmlns:am3d="http://schemas.microsoft.com/office/drawing/2017/model3d" xmlns:o="urn:schemas-microsoft-com:office:office" xmlns:oel="http://schemas.microsoft.com/office/2019/extlst" xmlns:r="http://schemas.openxmlformats.org/officeDocument/2006/relationships" xmlns:m="http://schemas.openxmlformats.org/officeDocument/2006/math" xmlns:v="urn:schemas-microsoft-com:vml" xmlns:wp14="http://schemas.microsoft.com/office/word/2010/wordprocessingDrawing" xmlns:wp="http://schemas.openxmlformats.org/drawingml/2006/wordprocessingDrawing" xmlns:w10="urn:schemas-microsoft-com:office:word" xmlns:w="http://schemas.openxmlformats.org/wordprocessingml/2006/main" xmlns:w14="http://schemas.microsoft.com/office/word/2010/wordml" xmlns:w15="http://schemas.microsoft.com/office/word/2012/wordml" xmlns:w16cex="http://schemas.microsoft.com/office/word/2018/wordml/cex" xmlns:w16cid="http://schemas.microsoft.com/office/word/2016/wordml/cid" xmlns:w16="http://schemas.microsoft.com/office/word/2018/wordml" xmlns:w16du="http://schemas.microsoft.com/office/word/2023/wordml/word16du" xmlns:w16sdtdh="http://schemas.microsoft.com/office/word/2020/wordml/sdtdatahash" xmlns:w16se="http://schemas.microsoft.com/office/word/2015/wordml/symex" xmlns:wpg="http://schemas.microsoft.com/office/word/2010/wordprocessingGroup" xmlns:wpi="http://schemas.microsoft.com/office/word/2010/wordprocessingInk" xmlns:wne="http://schemas.microsoft.com/office/word/2006/wordml" xmlns:wps="http://schemas.microsoft.com/office/word/2010/wordprocessingShape" mc:Ignorable="w14 w15 w16se w16cid w16 w16cex w16sdtdh wp14">
   <w:abstractNum w:abstractNumId="0" w15:restartNumberingAfterBreak="0">
     <w:nsid w:val="08537A4A"/>
     <w:multiLevelType w:val="hybridMultilevel"/>
@@ -2087,6 +2585,119 @@
     </w:lvl>
   </w:abstractNum>
   <w:abstractNum w:abstractNumId="1" w15:restartNumberingAfterBreak="0">
+    <w:nsid w:val="17FA1A2C"/>
+    <w:multiLevelType w:val="hybridMultilevel"/>
+    <w:tmpl w:val="7228FC18"/>
+    <w:lvl w:ilvl="0" w:tplc="04090001">
+      <w:start w:val="1"/>
+      <w:numFmt w:val="bullet"/>
+      <w:lvlText w:val=""/>
+      <w:lvlJc w:val="left"/>
+      <w:pPr>
+        <w:ind w:left="1530" w:hanging="360"/>
+      </w:pPr>
+      <w:rPr>
+        <w:rFonts w:ascii="Symbol" w:hAnsi="Symbol" w:hint="default"/>
+      </w:rPr>
+    </w:lvl>
+    <w:lvl w:ilvl="1" w:tplc="04090003" w:tentative="1">
+      <w:start w:val="1"/>
+      <w:numFmt w:val="bullet"/>
+      <w:lvlText w:val="o"/>
+      <w:lvlJc w:val="left"/>
+      <w:pPr>
+        <w:ind w:left="2250" w:hanging="360"/>
+      </w:pPr>
+      <w:rPr>
+        <w:rFonts w:ascii="Courier New" w:hAnsi="Courier New" w:cs="Courier New" w:hint="default"/>
+      </w:rPr>
+    </w:lvl>
+    <w:lvl w:ilvl="2" w:tplc="04090005" w:tentative="1">
+      <w:start w:val="1"/>
+      <w:numFmt w:val="bullet"/>
+      <w:lvlText w:val=""/>
+      <w:lvlJc w:val="left"/>
+      <w:pPr>
+        <w:ind w:left="2970" w:hanging="360"/>
+      </w:pPr>
+      <w:rPr>
+        <w:rFonts w:ascii="Wingdings" w:hAnsi="Wingdings" w:hint="default"/>
+      </w:rPr>
+    </w:lvl>
+    <w:lvl w:ilvl="3" w:tplc="04090001" w:tentative="1">
+      <w:start w:val="1"/>
+      <w:numFmt w:val="bullet"/>
+      <w:lvlText w:val=""/>
+      <w:lvlJc w:val="left"/>
+      <w:pPr>
+        <w:ind w:left="3690" w:hanging="360"/>
+      </w:pPr>
+      <w:rPr>
+        <w:rFonts w:ascii="Symbol" w:hAnsi="Symbol" w:hint="default"/>
+      </w:rPr>
+    </w:lvl>
+    <w:lvl w:ilvl="4" w:tplc="04090003" w:tentative="1">
+      <w:start w:val="1"/>
+      <w:numFmt w:val="bullet"/>
+      <w:lvlText w:val="o"/>
+      <w:lvlJc w:val="left"/>
+      <w:pPr>
+        <w:ind w:left="4410" w:hanging="360"/>
+      </w:pPr>
+      <w:rPr>
+        <w:rFonts w:ascii="Courier New" w:hAnsi="Courier New" w:cs="Courier New" w:hint="default"/>
+      </w:rPr>
+    </w:lvl>
+    <w:lvl w:ilvl="5" w:tplc="04090005" w:tentative="1">
+      <w:start w:val="1"/>
+      <w:numFmt w:val="bullet"/>
+      <w:lvlText w:val=""/>
+      <w:lvlJc w:val="left"/>
+      <w:pPr>
+        <w:ind w:left="5130" w:hanging="360"/>
+      </w:pPr>
+      <w:rPr>
+        <w:rFonts w:ascii="Wingdings" w:hAnsi="Wingdings" w:hint="default"/>
+      </w:rPr>
+    </w:lvl>
+    <w:lvl w:ilvl="6" w:tplc="04090001" w:tentative="1">
+      <w:start w:val="1"/>
+      <w:numFmt w:val="bullet"/>
+      <w:lvlText w:val=""/>
+      <w:lvlJc w:val="left"/>
+      <w:pPr>
+        <w:ind w:left="5850" w:hanging="360"/>
+      </w:pPr>
+      <w:rPr>
+        <w:rFonts w:ascii="Symbol" w:hAnsi="Symbol" w:hint="default"/>
+      </w:rPr>
+    </w:lvl>
+    <w:lvl w:ilvl="7" w:tplc="04090003" w:tentative="1">
+      <w:start w:val="1"/>
+      <w:numFmt w:val="bullet"/>
+      <w:lvlText w:val="o"/>
+      <w:lvlJc w:val="left"/>
+      <w:pPr>
+        <w:ind w:left="6570" w:hanging="360"/>
+      </w:pPr>
+      <w:rPr>
+        <w:rFonts w:ascii="Courier New" w:hAnsi="Courier New" w:cs="Courier New" w:hint="default"/>
+      </w:rPr>
+    </w:lvl>
+    <w:lvl w:ilvl="8" w:tplc="04090005" w:tentative="1">
+      <w:start w:val="1"/>
+      <w:numFmt w:val="bullet"/>
+      <w:lvlText w:val=""/>
+      <w:lvlJc w:val="left"/>
+      <w:pPr>
+        <w:ind w:left="7290" w:hanging="360"/>
+      </w:pPr>
+      <w:rPr>
+        <w:rFonts w:ascii="Wingdings" w:hAnsi="Wingdings" w:hint="default"/>
+      </w:rPr>
+    </w:lvl>
+  </w:abstractNum>
+  <w:abstractNum w:abstractNumId="2" w15:restartNumberingAfterBreak="0">
     <w:nsid w:val="18FE0643"/>
     <w:multiLevelType w:val="hybridMultilevel"/>
     <w:tmpl w:val="7150811C"/>
@@ -2307,7 +2918,7 @@
       </w:rPr>
     </w:lvl>
   </w:abstractNum>
-  <w:abstractNum w:abstractNumId="2" w15:restartNumberingAfterBreak="0">
+  <w:abstractNum w:abstractNumId="3" w15:restartNumberingAfterBreak="0">
     <w:nsid w:val="29282C92"/>
     <w:multiLevelType w:val="hybridMultilevel"/>
     <w:tmpl w:val="568CC87E"/>
@@ -2519,7 +3130,7 @@
       </w:rPr>
     </w:lvl>
   </w:abstractNum>
-  <w:abstractNum w:abstractNumId="3" w15:restartNumberingAfterBreak="0">
+  <w:abstractNum w:abstractNumId="4" w15:restartNumberingAfterBreak="0">
     <w:nsid w:val="32843A4D"/>
     <w:multiLevelType w:val="multilevel"/>
     <w:tmpl w:val="04090021"/>
@@ -2632,7 +3243,7 @@
       </w:rPr>
     </w:lvl>
   </w:abstractNum>
-  <w:abstractNum w:abstractNumId="4" w15:restartNumberingAfterBreak="0">
+  <w:abstractNum w:abstractNumId="5" w15:restartNumberingAfterBreak="0">
     <w:nsid w:val="3A4774CB"/>
     <w:multiLevelType w:val="hybridMultilevel"/>
     <w:tmpl w:val="4B046F56"/>
@@ -2745,7 +3356,7 @@
       </w:rPr>
     </w:lvl>
   </w:abstractNum>
-  <w:abstractNum w:abstractNumId="5" w15:restartNumberingAfterBreak="0">
+  <w:abstractNum w:abstractNumId="6" w15:restartNumberingAfterBreak="0">
     <w:nsid w:val="3A7E2734"/>
     <w:multiLevelType w:val="hybridMultilevel"/>
     <w:tmpl w:val="72964970"/>
@@ -2858,7 +3469,7 @@
       </w:rPr>
     </w:lvl>
   </w:abstractNum>
-  <w:abstractNum w:abstractNumId="6" w15:restartNumberingAfterBreak="0">
+  <w:abstractNum w:abstractNumId="7" w15:restartNumberingAfterBreak="0">
     <w:nsid w:val="3E4B729B"/>
     <w:multiLevelType w:val="hybridMultilevel"/>
     <w:tmpl w:val="57C6B4EE"/>
@@ -2971,7 +3582,7 @@
       </w:rPr>
     </w:lvl>
   </w:abstractNum>
-  <w:abstractNum w:abstractNumId="7" w15:restartNumberingAfterBreak="0">
+  <w:abstractNum w:abstractNumId="8" w15:restartNumberingAfterBreak="0">
     <w:nsid w:val="4C7D0BE4"/>
     <w:multiLevelType w:val="hybridMultilevel"/>
     <w:tmpl w:val="C6E275E8"/>
@@ -3183,7 +3794,7 @@
       </w:rPr>
     </w:lvl>
   </w:abstractNum>
-  <w:abstractNum w:abstractNumId="8" w15:restartNumberingAfterBreak="0">
+  <w:abstractNum w:abstractNumId="9" w15:restartNumberingAfterBreak="0">
     <w:nsid w:val="6B30509C"/>
     <w:multiLevelType w:val="multilevel"/>
     <w:tmpl w:val="04090021"/>
@@ -3296,7 +3907,7 @@
       </w:rPr>
     </w:lvl>
   </w:abstractNum>
-  <w:abstractNum w:abstractNumId="9" w15:restartNumberingAfterBreak="0">
+  <w:abstractNum w:abstractNumId="10" w15:restartNumberingAfterBreak="0">
     <w:nsid w:val="6F3510D4"/>
     <w:multiLevelType w:val="hybridMultilevel"/>
     <w:tmpl w:val="AADEBA68"/>
@@ -3410,34 +4021,37 @@
     </w:lvl>
   </w:abstractNum>
   <w:num w:numId="1" w16cid:durableId="1740785132">
+    <w:abstractNumId w:val="3"/>
+  </w:num>
+  <w:num w:numId="2" w16cid:durableId="1708137987">
     <w:abstractNumId w:val="2"/>
   </w:num>
-  <w:num w:numId="2" w16cid:durableId="1708137987">
-    <w:abstractNumId w:val="1"/>
+  <w:num w:numId="3" w16cid:durableId="2139641905">
+    <w:abstractNumId w:val="8"/>
   </w:num>
-  <w:num w:numId="3" w16cid:durableId="2139641905">
+  <w:num w:numId="4" w16cid:durableId="1447582437">
+    <w:abstractNumId w:val="5"/>
+  </w:num>
+  <w:num w:numId="5" w16cid:durableId="437066254">
     <w:abstractNumId w:val="7"/>
   </w:num>
-  <w:num w:numId="4" w16cid:durableId="1447582437">
-    <w:abstractNumId w:val="4"/>
-  </w:num>
-  <w:num w:numId="5" w16cid:durableId="437066254">
-    <w:abstractNumId w:val="6"/>
-  </w:num>
   <w:num w:numId="6" w16cid:durableId="649213501">
-    <w:abstractNumId w:val="9"/>
+    <w:abstractNumId w:val="10"/>
   </w:num>
   <w:num w:numId="7" w16cid:durableId="949968134">
     <w:abstractNumId w:val="0"/>
   </w:num>
   <w:num w:numId="8" w16cid:durableId="846754114">
-    <w:abstractNumId w:val="5"/>
+    <w:abstractNumId w:val="6"/>
   </w:num>
   <w:num w:numId="9" w16cid:durableId="1301032960">
-    <w:abstractNumId w:val="3"/>
+    <w:abstractNumId w:val="4"/>
   </w:num>
   <w:num w:numId="10" w16cid:durableId="276522797">
-    <w:abstractNumId w:val="8"/>
+    <w:abstractNumId w:val="9"/>
+  </w:num>
+  <w:num w:numId="11" w16cid:durableId="231355559">
+    <w:abstractNumId w:val="1"/>
   </w:num>
 </w:numbering>
 </file>
@@ -4023,6 +4637,18 @@
       </w:tblBorders>
     </w:tblPr>
   </w:style>
+  <w:style w:type="character" w:styleId="FollowedHyperlink">
+    <w:name w:val="FollowedHyperlink"/>
+    <w:basedOn w:val="DefaultParagraphFont"/>
+    <w:uiPriority w:val="99"/>
+    <w:semiHidden/>
+    <w:unhideWhenUsed/>
+    <w:rsid w:val="00D50127"/>
+    <w:rPr>
+      <w:color w:val="954F72" w:themeColor="followedHyperlink"/>
+      <w:u w:val="single"/>
+    </w:rPr>
+  </w:style>
 </w:styles>
 </file>
 

</xml_diff>